<commit_message>
delete logo on AWS file
</commit_message>
<xml_diff>
--- a/Cloud/Amazon Web Service.docx
+++ b/Cloud/Amazon Web Service.docx
@@ -1,6 +1,6 @@
 
 <file path=word/document.xml><?xml version="1.0" encoding="utf-8"?>
-<w:document xmlns:ve="http://schemas.openxmlformats.org/markup-compatibility/2006" xmlns:o="urn:schemas-microsoft-com:office:office" xmlns:r="http://schemas.openxmlformats.org/officeDocument/2006/relationships" xmlns:m="http://schemas.openxmlformats.org/officeDocument/2006/math" xmlns:v="urn:schemas-microsoft-com:vml" xmlns:wp="http://schemas.openxmlformats.org/drawingml/2006/wordprocessingDrawing" xmlns:w10="urn:schemas-microsoft-com:office:word" xmlns:w="http://schemas.openxmlformats.org/wordprocessingml/2006/main" xmlns:wne="http://schemas.microsoft.com/office/word/2006/wordml">
+<w:document xmlns:wpc="http://schemas.microsoft.com/office/word/2010/wordprocessingCanvas" xmlns:mc="http://schemas.openxmlformats.org/markup-compatibility/2006" xmlns:o="urn:schemas-microsoft-com:office:office" xmlns:r="http://schemas.openxmlformats.org/officeDocument/2006/relationships" xmlns:m="http://schemas.openxmlformats.org/officeDocument/2006/math" xmlns:v="urn:schemas-microsoft-com:vml" xmlns:wp14="http://schemas.microsoft.com/office/word/2010/wordprocessingDrawing" xmlns:wp="http://schemas.openxmlformats.org/drawingml/2006/wordprocessingDrawing" xmlns:w10="urn:schemas-microsoft-com:office:word" xmlns:w="http://schemas.openxmlformats.org/wordprocessingml/2006/main" xmlns:w14="http://schemas.microsoft.com/office/word/2010/wordml" xmlns:wpg="http://schemas.microsoft.com/office/word/2010/wordprocessingGroup" xmlns:wpi="http://schemas.microsoft.com/office/word/2010/wordprocessingInk" xmlns:wne="http://schemas.microsoft.com/office/word/2006/wordml" xmlns:wps="http://schemas.microsoft.com/office/word/2010/wordprocessingShape" mc:Ignorable="w14 wp14">
   <w:body>
     <w:p>
       <w:r>
@@ -22,46 +22,8 @@
       <w:r>
         <w:t xml:space="preserve">                                                     </w:t>
       </w:r>
-      <w:r>
-        <w:rPr>
-          <w:noProof/>
-        </w:rPr>
-        <w:drawing>
-          <wp:inline distT="0" distB="0" distL="0" distR="0">
-            <wp:extent cx="2190749" cy="762000"/>
-            <wp:effectExtent l="19050" t="0" r="1" b="0"/>
-            <wp:docPr id="1" name="Picture 0" descr="smartcreed.png"/>
-            <wp:cNvGraphicFramePr>
-              <a:graphicFrameLocks xmlns:a="http://schemas.openxmlformats.org/drawingml/2006/main" noChangeAspect="1"/>
-            </wp:cNvGraphicFramePr>
-            <a:graphic xmlns:a="http://schemas.openxmlformats.org/drawingml/2006/main">
-              <a:graphicData uri="http://schemas.openxmlformats.org/drawingml/2006/picture">
-                <pic:pic xmlns:pic="http://schemas.openxmlformats.org/drawingml/2006/picture">
-                  <pic:nvPicPr>
-                    <pic:cNvPr id="0" name="smartcreed.png"/>
-                    <pic:cNvPicPr/>
-                  </pic:nvPicPr>
-                  <pic:blipFill>
-                    <a:blip r:embed="rId7"/>
-                    <a:stretch>
-                      <a:fillRect/>
-                    </a:stretch>
-                  </pic:blipFill>
-                  <pic:spPr>
-                    <a:xfrm>
-                      <a:off x="0" y="0"/>
-                      <a:ext cx="2190476" cy="761905"/>
-                    </a:xfrm>
-                    <a:prstGeom prst="rect">
-                      <a:avLst/>
-                    </a:prstGeom>
-                  </pic:spPr>
-                </pic:pic>
-              </a:graphicData>
-            </a:graphic>
-          </wp:inline>
-        </w:drawing>
-      </w:r>
+      <w:bookmarkStart w:id="0" w:name="_GoBack"/>
+      <w:bookmarkEnd w:id="0"/>
     </w:p>
     <w:p>
       <w:pPr>
@@ -237,7 +199,6 @@
           <w:sz w:val="54"/>
           <w:szCs w:val="54"/>
         </w:rPr>
-        <w:lastRenderedPageBreak/>
         <w:t xml:space="preserve">                                               </w:t>
       </w:r>
     </w:p>
@@ -258,6 +219,7 @@
           <w:sz w:val="40"/>
           <w:szCs w:val="40"/>
         </w:rPr>
+        <w:lastRenderedPageBreak/>
         <w:t xml:space="preserve">    </w:t>
       </w:r>
       <w:r>
@@ -795,7 +757,7 @@
     </w:p>
     <w:p>
       <w:pPr>
-        <w:pStyle w:val="title"/>
+        <w:pStyle w:val="Title1"/>
         <w:shd w:val="clear" w:color="auto" w:fill="FFFFFF"/>
         <w:spacing w:after="180" w:afterAutospacing="0" w:line="360" w:lineRule="atLeast"/>
         <w:rPr>
@@ -809,7 +771,7 @@
     </w:p>
     <w:p>
       <w:pPr>
-        <w:pStyle w:val="title"/>
+        <w:pStyle w:val="Title1"/>
         <w:shd w:val="clear" w:color="auto" w:fill="FFFFFF"/>
         <w:spacing w:after="180" w:afterAutospacing="0" w:line="276" w:lineRule="auto"/>
         <w:rPr>
@@ -829,6 +791,7 @@
           <w:sz w:val="40"/>
           <w:szCs w:val="40"/>
         </w:rPr>
+        <w:lastRenderedPageBreak/>
         <w:t>To create an AWS account</w:t>
       </w:r>
     </w:p>
@@ -1063,7 +1026,7 @@
     </w:p>
     <w:p>
       <w:pPr>
-        <w:pStyle w:val="title"/>
+        <w:pStyle w:val="Title1"/>
         <w:shd w:val="clear" w:color="auto" w:fill="FFFFFF"/>
         <w:spacing w:after="180" w:afterAutospacing="0" w:line="276" w:lineRule="auto"/>
         <w:rPr>
@@ -1830,7 +1793,6 @@
           <w:sz w:val="22"/>
           <w:szCs w:val="22"/>
         </w:rPr>
-        <w:lastRenderedPageBreak/>
         <w:t>Note</w:t>
       </w:r>
     </w:p>
@@ -1852,6 +1814,7 @@
           <w:sz w:val="22"/>
           <w:szCs w:val="22"/>
         </w:rPr>
+        <w:lastRenderedPageBreak/>
         <w:t xml:space="preserve">You must activate </w:t>
       </w:r>
       <w:r>
@@ -2186,6 +2149,7 @@
           <w:color w:val="E36C0A" w:themeColor="accent6" w:themeShade="BF"/>
           <w:sz w:val="40"/>
           <w:szCs w:val="40"/>
+          <w:lang w:bidi="te-IN"/>
         </w:rPr>
         <w:drawing>
           <wp:inline distT="0" distB="0" distL="0" distR="0">
@@ -2434,8 +2398,17 @@
           <w:rFonts w:cstheme="minorHAnsi"/>
           <w:shd w:val="clear" w:color="auto" w:fill="FFFFFF"/>
         </w:rPr>
-        <w:t>an existing key pair .</w:t>
-      </w:r>
+        <w:t xml:space="preserve">an existing key </w:t>
+      </w:r>
+      <w:proofErr w:type="gramStart"/>
+      <w:r>
+        <w:rPr>
+          <w:rFonts w:cstheme="minorHAnsi"/>
+          <w:shd w:val="clear" w:color="auto" w:fill="FFFFFF"/>
+        </w:rPr>
+        <w:t>pair .</w:t>
+      </w:r>
+      <w:proofErr w:type="gramEnd"/>
       <w:r>
         <w:rPr>
           <w:rFonts w:cstheme="minorHAnsi"/>
@@ -2471,7 +2444,7 @@
     </w:p>
     <w:p>
       <w:pPr>
-        <w:pStyle w:val="title"/>
+        <w:pStyle w:val="Title1"/>
         <w:shd w:val="clear" w:color="auto" w:fill="FFFFFF"/>
         <w:spacing w:after="180" w:afterAutospacing="0" w:line="276" w:lineRule="auto"/>
         <w:rPr>
@@ -3876,10 +3849,21 @@
         <w:rPr>
           <w:b/>
         </w:rPr>
-        <w:t>Security Group</w:t>
-      </w:r>
-      <w:r>
-        <w:t xml:space="preserve">, name it as </w:t>
+        <w:t xml:space="preserve">Security </w:t>
+      </w:r>
+      <w:proofErr w:type="gramStart"/>
+      <w:r>
+        <w:rPr>
+          <w:b/>
+        </w:rPr>
+        <w:t>Group</w:t>
+      </w:r>
+      <w:r>
+        <w:t>,</w:t>
+      </w:r>
+      <w:proofErr w:type="gramEnd"/>
+      <w:r>
+        <w:t xml:space="preserve"> name it as </w:t>
       </w:r>
       <w:r>
         <w:rPr>
@@ -4248,8 +4232,13 @@
       <w:pPr>
         <w:pStyle w:val="ListParagraph"/>
       </w:pPr>
-      <w:r>
-        <w:t xml:space="preserve">description. You can optionally use the </w:t>
+      <w:proofErr w:type="gramStart"/>
+      <w:r>
+        <w:t>description</w:t>
+      </w:r>
+      <w:proofErr w:type="gramEnd"/>
+      <w:r>
+        <w:t xml:space="preserve">. You can optionally use the </w:t>
       </w:r>
       <w:r>
         <w:rPr>
@@ -4355,9 +4344,11 @@
       <w:pPr>
         <w:pStyle w:val="ListParagraph"/>
       </w:pPr>
+      <w:proofErr w:type="gramStart"/>
       <w:r>
         <w:t>Name column).</w:t>
       </w:r>
+      <w:proofErr w:type="gramEnd"/>
     </w:p>
     <w:p>
       <w:pPr>
@@ -4475,9 +4466,11 @@
       <w:pPr>
         <w:pStyle w:val="ListParagraph"/>
       </w:pPr>
+      <w:proofErr w:type="gramStart"/>
       <w:r>
         <w:t>Source field.</w:t>
       </w:r>
+      <w:proofErr w:type="gramEnd"/>
     </w:p>
     <w:p>
       <w:pPr>
@@ -4518,8 +4511,13 @@
           <w:b/>
         </w:rPr>
       </w:pPr>
-      <w:r>
-        <w:t xml:space="preserve">or if you're launching a Windows instance, select </w:t>
+      <w:proofErr w:type="gramStart"/>
+      <w:r>
+        <w:t>or</w:t>
+      </w:r>
+      <w:proofErr w:type="gramEnd"/>
+      <w:r>
+        <w:t xml:space="preserve"> if you're launching a Windows instance, select </w:t>
       </w:r>
       <w:r>
         <w:rPr>
@@ -4530,22 +4528,32 @@
       <w:r>
         <w:t xml:space="preserve"> from the Type list. Enter your </w:t>
       </w:r>
+      <w:proofErr w:type="gramStart"/>
       <w:r>
         <w:rPr>
           <w:b/>
         </w:rPr>
         <w:t>network's</w:t>
       </w:r>
+      <w:proofErr w:type="gramEnd"/>
     </w:p>
     <w:p>
       <w:pPr>
         <w:pStyle w:val="ListParagraph"/>
       </w:pPr>
-      <w:r>
-        <w:rPr>
-          <w:b/>
-        </w:rPr>
-        <w:t xml:space="preserve">public IP </w:t>
+      <w:proofErr w:type="gramStart"/>
+      <w:r>
+        <w:rPr>
+          <w:b/>
+        </w:rPr>
+        <w:t>public</w:t>
+      </w:r>
+      <w:proofErr w:type="gramEnd"/>
+      <w:r>
+        <w:rPr>
+          <w:b/>
+        </w:rPr>
+        <w:t xml:space="preserve"> IP </w:t>
       </w:r>
       <w:r>
         <w:t>address range in the Source field. If you don't know this address range, you can use</w:t>
@@ -4555,6 +4563,7 @@
       <w:pPr>
         <w:pStyle w:val="ListParagraph"/>
       </w:pPr>
+      <w:proofErr w:type="gramStart"/>
       <w:r>
         <w:rPr>
           <w:b/>
@@ -4564,6 +4573,7 @@
       <w:r>
         <w:t xml:space="preserve"> for this exercise.</w:t>
       </w:r>
+      <w:proofErr w:type="gramEnd"/>
     </w:p>
     <w:p>
       <w:pPr>
@@ -4572,6 +4582,7 @@
           <w:b/>
         </w:rPr>
       </w:pPr>
+      <w:proofErr w:type="gramStart"/>
       <w:r>
         <w:rPr>
           <w:b/>
@@ -4584,6 +4595,7 @@
         </w:rPr>
         <w:t xml:space="preserve"> :</w:t>
       </w:r>
+      <w:proofErr w:type="gramEnd"/>
     </w:p>
     <w:p>
       <w:pPr>
@@ -4620,16 +4632,26 @@
       <w:pPr>
         <w:pStyle w:val="ListParagraph"/>
       </w:pPr>
-      <w:r>
-        <w:t>environments. In production, you'll authorize only a specific IP address or range of</w:t>
+      <w:proofErr w:type="gramStart"/>
+      <w:r>
+        <w:t>environments</w:t>
+      </w:r>
+      <w:proofErr w:type="gramEnd"/>
+      <w:r>
+        <w:t>. In production, you'll authorize only a specific IP address or range of</w:t>
       </w:r>
     </w:p>
     <w:p>
       <w:pPr>
         <w:pStyle w:val="ListParagraph"/>
       </w:pPr>
-      <w:r>
-        <w:t>addresses to access your instance.</w:t>
+      <w:proofErr w:type="gramStart"/>
+      <w:r>
+        <w:t>addresses</w:t>
+      </w:r>
+      <w:proofErr w:type="gramEnd"/>
+      <w:r>
+        <w:t xml:space="preserve"> to access your instance.</w:t>
       </w:r>
     </w:p>
     <w:p>
@@ -4915,7 +4937,21 @@
         <w:rPr>
           <w:b/>
         </w:rPr>
-        <w:t>instance type : t2.micro (free tier).</w:t>
+        <w:t xml:space="preserve">instance </w:t>
+      </w:r>
+      <w:proofErr w:type="gramStart"/>
+      <w:r>
+        <w:rPr>
+          <w:b/>
+        </w:rPr>
+        <w:t>type :</w:t>
+      </w:r>
+      <w:proofErr w:type="gramEnd"/>
+      <w:r>
+        <w:rPr>
+          <w:b/>
+        </w:rPr>
+        <w:t xml:space="preserve"> t2.micro (free tier).</w:t>
       </w:r>
     </w:p>
     <w:p>
@@ -4929,7 +4965,21 @@
         <w:rPr>
           <w:b/>
         </w:rPr>
-        <w:t>1 vcpu – 1gb memory</w:t>
+        <w:t xml:space="preserve">1 vcpu – </w:t>
+      </w:r>
+      <w:proofErr w:type="gramStart"/>
+      <w:r>
+        <w:rPr>
+          <w:b/>
+        </w:rPr>
+        <w:t>1gb</w:t>
+      </w:r>
+      <w:proofErr w:type="gramEnd"/>
+      <w:r>
+        <w:rPr>
+          <w:b/>
+        </w:rPr>
+        <w:t xml:space="preserve"> memory</w:t>
       </w:r>
     </w:p>
     <w:p>
@@ -5304,7 +5354,21 @@
         <w:rPr>
           <w:rFonts w:eastAsia="Times New Roman" w:cstheme="minorHAnsi"/>
         </w:rPr>
-        <w:t> again to create an additional tags for the instance (up to a maximum of 50 tags).</w:t>
+        <w:t xml:space="preserve"> again to create </w:t>
+      </w:r>
+      <w:proofErr w:type="gramStart"/>
+      <w:r>
+        <w:rPr>
+          <w:rFonts w:eastAsia="Times New Roman" w:cstheme="minorHAnsi"/>
+        </w:rPr>
+        <w:t>an additional tags</w:t>
+      </w:r>
+      <w:proofErr w:type="gramEnd"/>
+      <w:r>
+        <w:rPr>
+          <w:rFonts w:eastAsia="Times New Roman" w:cstheme="minorHAnsi"/>
+        </w:rPr>
+        <w:t xml:space="preserve"> for the instance (up to a maximum of 50 tags).</w:t>
       </w:r>
     </w:p>
     <w:p>
@@ -5696,6 +5760,7 @@
         </w:rPr>
         <w:t>Creating an SSH Key Pair</w:t>
       </w:r>
+      <w:proofErr w:type="gramStart"/>
       <w:r>
         <w:rPr>
           <w:rFonts w:eastAsia="Times New Roman" w:cstheme="minorHAnsi"/>
@@ -5703,6 +5768,7 @@
         </w:rPr>
         <w:t>” .</w:t>
       </w:r>
+      <w:proofErr w:type="gramEnd"/>
     </w:p>
     <w:p>
       <w:pPr>
@@ -6578,7 +6644,7 @@
     </w:p>
     <w:p>
       <w:pPr>
-        <w:pStyle w:val="title"/>
+        <w:pStyle w:val="Title1"/>
         <w:shd w:val="clear" w:color="auto" w:fill="FFFFFF"/>
         <w:spacing w:after="180" w:afterAutospacing="0" w:line="360" w:lineRule="atLeast"/>
         <w:rPr>
@@ -6887,15 +6953,27 @@
         </w:rPr>
         <w:t>, choose </w:t>
       </w:r>
-      <w:r>
-        <w:rPr>
-          <w:rFonts w:asciiTheme="minorHAnsi" w:hAnsiTheme="minorHAnsi" w:cstheme="minorHAnsi"/>
-          <w:b/>
-          <w:bCs/>
-          <w:sz w:val="22"/>
-          <w:szCs w:val="22"/>
-        </w:rPr>
-        <w:t>Free tier</w:t>
+      <w:proofErr w:type="gramStart"/>
+      <w:r>
+        <w:rPr>
+          <w:rFonts w:asciiTheme="minorHAnsi" w:hAnsiTheme="minorHAnsi" w:cstheme="minorHAnsi"/>
+          <w:b/>
+          <w:bCs/>
+          <w:sz w:val="22"/>
+          <w:szCs w:val="22"/>
+        </w:rPr>
+        <w:t>Free</w:t>
+      </w:r>
+      <w:proofErr w:type="gramEnd"/>
+      <w:r>
+        <w:rPr>
+          <w:rFonts w:asciiTheme="minorHAnsi" w:hAnsiTheme="minorHAnsi" w:cstheme="minorHAnsi"/>
+          <w:b/>
+          <w:bCs/>
+          <w:sz w:val="22"/>
+          <w:szCs w:val="22"/>
+        </w:rPr>
+        <w:t xml:space="preserve"> tier</w:t>
       </w:r>
       <w:r>
         <w:rPr>
@@ -6979,8 +7057,20 @@
           <w:sz w:val="22"/>
           <w:szCs w:val="22"/>
         </w:rPr>
-        <w:t>Master username</w:t>
-      </w:r>
+        <w:t xml:space="preserve">Master </w:t>
+      </w:r>
+      <w:proofErr w:type="gramStart"/>
+      <w:r>
+        <w:rPr>
+          <w:rFonts w:asciiTheme="minorHAnsi" w:hAnsiTheme="minorHAnsi" w:cstheme="minorHAnsi"/>
+          <w:b/>
+          <w:bCs/>
+          <w:sz w:val="22"/>
+          <w:szCs w:val="22"/>
+        </w:rPr>
+        <w:t>username</w:t>
+      </w:r>
+      <w:proofErr w:type="gramEnd"/>
       <w:r>
         <w:rPr>
           <w:rFonts w:asciiTheme="minorHAnsi" w:hAnsiTheme="minorHAnsi" w:cstheme="minorHAnsi"/>
@@ -7699,6 +7789,7 @@
           <w:szCs w:val="22"/>
         </w:rPr>
       </w:pPr>
+      <w:proofErr w:type="gramStart"/>
       <w:r>
         <w:rPr>
           <w:rFonts w:asciiTheme="minorHAnsi" w:hAnsiTheme="minorHAnsi" w:cstheme="minorHAnsi"/>
@@ -7707,7 +7798,18 @@
           <w:szCs w:val="22"/>
           <w:shd w:val="clear" w:color="auto" w:fill="FAFAFA"/>
         </w:rPr>
-        <w:t xml:space="preserve">mysql -h </w:t>
+        <w:t>mysql</w:t>
+      </w:r>
+      <w:proofErr w:type="gramEnd"/>
+      <w:r>
+        <w:rPr>
+          <w:rFonts w:asciiTheme="minorHAnsi" w:hAnsiTheme="minorHAnsi" w:cstheme="minorHAnsi"/>
+          <w:b/>
+          <w:sz w:val="22"/>
+          <w:szCs w:val="22"/>
+          <w:shd w:val="clear" w:color="auto" w:fill="FAFAFA"/>
+        </w:rPr>
+        <w:t xml:space="preserve"> -h </w:t>
       </w:r>
       <w:r>
         <w:rPr>
@@ -7957,13 +8059,23 @@
           <w:szCs w:val="22"/>
         </w:rPr>
       </w:pPr>
-      <w:r>
-        <w:rPr>
-          <w:rFonts w:asciiTheme="minorHAnsi" w:hAnsiTheme="minorHAnsi" w:cstheme="minorHAnsi"/>
-          <w:sz w:val="22"/>
-          <w:szCs w:val="22"/>
-        </w:rPr>
-        <w:t>the </w:t>
+      <w:proofErr w:type="gramStart"/>
+      <w:r>
+        <w:rPr>
+          <w:rFonts w:asciiTheme="minorHAnsi" w:hAnsiTheme="minorHAnsi" w:cstheme="minorHAnsi"/>
+          <w:sz w:val="22"/>
+          <w:szCs w:val="22"/>
+        </w:rPr>
+        <w:t>the</w:t>
+      </w:r>
+      <w:proofErr w:type="gramEnd"/>
+      <w:r>
+        <w:rPr>
+          <w:rFonts w:asciiTheme="minorHAnsi" w:hAnsiTheme="minorHAnsi" w:cstheme="minorHAnsi"/>
+          <w:sz w:val="22"/>
+          <w:szCs w:val="22"/>
+        </w:rPr>
+        <w:t> </w:t>
       </w:r>
       <w:r>
         <w:rPr>
@@ -9189,6 +9301,7 @@
           <w:szCs w:val="22"/>
         </w:rPr>
       </w:pPr>
+      <w:proofErr w:type="gramStart"/>
       <w:r>
         <w:rPr>
           <w:rFonts w:asciiTheme="minorHAnsi" w:hAnsiTheme="minorHAnsi" w:cstheme="minorHAnsi"/>
@@ -9206,7 +9319,17 @@
           <w:szCs w:val="22"/>
           <w:shd w:val="clear" w:color="auto" w:fill="FFFFFF"/>
         </w:rPr>
-        <w:t xml:space="preserve"> : T</w:t>
+        <w:t xml:space="preserve"> :</w:t>
+      </w:r>
+      <w:proofErr w:type="gramEnd"/>
+      <w:r>
+        <w:rPr>
+          <w:rFonts w:asciiTheme="minorHAnsi" w:hAnsiTheme="minorHAnsi" w:cstheme="minorHAnsi"/>
+          <w:sz w:val="22"/>
+          <w:szCs w:val="22"/>
+          <w:shd w:val="clear" w:color="auto" w:fill="FFFFFF"/>
+        </w:rPr>
+        <w:t xml:space="preserve"> T</w:t>
       </w:r>
       <w:r>
         <w:rPr>
@@ -9425,7 +9548,7 @@
     </w:p>
     <w:p>
       <w:pPr>
-        <w:pStyle w:val="title"/>
+        <w:pStyle w:val="Title1"/>
         <w:shd w:val="clear" w:color="auto" w:fill="FFFFFF"/>
         <w:spacing w:after="180" w:afterAutospacing="0" w:line="360" w:lineRule="atLeast"/>
         <w:rPr>
@@ -9440,7 +9563,7 @@
     </w:p>
     <w:p>
       <w:pPr>
-        <w:pStyle w:val="title"/>
+        <w:pStyle w:val="Title1"/>
         <w:shd w:val="clear" w:color="auto" w:fill="FFFFFF"/>
         <w:spacing w:after="180" w:afterAutospacing="0" w:line="360" w:lineRule="atLeast"/>
         <w:rPr>
@@ -9580,13 +9703,23 @@
         </w:rPr>
         <w:t xml:space="preserve"> and select </w:t>
       </w:r>
-      <w:r>
-        <w:rPr>
-          <w:rFonts w:ascii="Calibri" w:eastAsia="Times New Roman" w:hAnsi="Calibri" w:cs="Calibri"/>
-          <w:b/>
-          <w:bCs/>
-        </w:rPr>
-        <w:t>create  policy.</w:t>
+      <w:proofErr w:type="gramStart"/>
+      <w:r>
+        <w:rPr>
+          <w:rFonts w:ascii="Calibri" w:eastAsia="Times New Roman" w:hAnsi="Calibri" w:cs="Calibri"/>
+          <w:b/>
+          <w:bCs/>
+        </w:rPr>
+        <w:t>create  policy</w:t>
+      </w:r>
+      <w:proofErr w:type="gramEnd"/>
+      <w:r>
+        <w:rPr>
+          <w:rFonts w:ascii="Calibri" w:eastAsia="Times New Roman" w:hAnsi="Calibri" w:cs="Calibri"/>
+          <w:b/>
+          <w:bCs/>
+        </w:rPr>
+        <w:t>.</w:t>
       </w:r>
     </w:p>
     <w:p>
@@ -9652,6 +9785,7 @@
           <w:rFonts w:ascii="Calibri" w:eastAsia="Times New Roman" w:hAnsi="Calibri" w:cs="Calibri"/>
         </w:rPr>
       </w:pPr>
+      <w:proofErr w:type="gramStart"/>
       <w:r>
         <w:rPr>
           <w:rFonts w:ascii="Calibri" w:eastAsia="Times New Roman" w:hAnsi="Calibri" w:cs="Calibri"/>
@@ -9664,7 +9798,14 @@
         <w:rPr>
           <w:rFonts w:ascii="Calibri" w:eastAsia="Times New Roman" w:hAnsi="Calibri" w:cs="Calibri"/>
         </w:rPr>
-        <w:t xml:space="preserve"> :  </w:t>
+        <w:t xml:space="preserve"> :</w:t>
+      </w:r>
+      <w:proofErr w:type="gramEnd"/>
+      <w:r>
+        <w:rPr>
+          <w:rFonts w:ascii="Calibri" w:eastAsia="Times New Roman" w:hAnsi="Calibri" w:cs="Calibri"/>
+        </w:rPr>
+        <w:t xml:space="preserve">  </w:t>
       </w:r>
       <w:r>
         <w:rPr>
@@ -9759,6 +9900,7 @@
           <w:rFonts w:ascii="Times New Roman" w:eastAsia="Times New Roman" w:hAnsi="Times New Roman" w:cs="Times New Roman"/>
         </w:rPr>
       </w:pPr>
+      <w:proofErr w:type="gramStart"/>
       <w:r>
         <w:rPr>
           <w:rFonts w:ascii="Calibri" w:eastAsia="Times New Roman" w:hAnsi="Calibri" w:cs="Calibri"/>
@@ -9775,6 +9917,7 @@
         </w:rPr>
         <w:t></w:t>
       </w:r>
+      <w:proofErr w:type="gramEnd"/>
       <w:r>
         <w:rPr>
           <w:rFonts w:ascii="Calibri" w:eastAsia="Times New Roman" w:hAnsi="Calibri" w:cs="Calibri"/>
@@ -9936,8 +10079,18 @@
           <w:b/>
           <w:bCs/>
         </w:rPr>
-        <w:t>Lambda start/stop policy :</w:t>
-      </w:r>
+        <w:t xml:space="preserve">Lambda start/stop </w:t>
+      </w:r>
+      <w:proofErr w:type="gramStart"/>
+      <w:r>
+        <w:rPr>
+          <w:rFonts w:ascii="Calibri" w:eastAsia="Times New Roman" w:hAnsi="Calibri" w:cs="Calibri"/>
+          <w:b/>
+          <w:bCs/>
+        </w:rPr>
+        <w:t>policy :</w:t>
+      </w:r>
+      <w:proofErr w:type="gramEnd"/>
     </w:p>
     <w:p>
       <w:pPr>
@@ -10042,7 +10195,21 @@
         <w:rPr>
           <w:rFonts w:ascii="Calibri" w:eastAsia="Times New Roman" w:hAnsi="Calibri" w:cs="Calibri"/>
         </w:rPr>
-        <w:t>"logs:CreateLogGroup",</w:t>
+        <w:t>"</w:t>
+      </w:r>
+      <w:proofErr w:type="gramStart"/>
+      <w:r>
+        <w:rPr>
+          <w:rFonts w:ascii="Calibri" w:eastAsia="Times New Roman" w:hAnsi="Calibri" w:cs="Calibri"/>
+        </w:rPr>
+        <w:t>logs:</w:t>
+      </w:r>
+      <w:proofErr w:type="gramEnd"/>
+      <w:r>
+        <w:rPr>
+          <w:rFonts w:ascii="Calibri" w:eastAsia="Times New Roman" w:hAnsi="Calibri" w:cs="Calibri"/>
+        </w:rPr>
+        <w:t>CreateLogGroup",</w:t>
       </w:r>
     </w:p>
     <w:p>
@@ -10056,7 +10223,21 @@
         <w:rPr>
           <w:rFonts w:ascii="Calibri" w:eastAsia="Times New Roman" w:hAnsi="Calibri" w:cs="Calibri"/>
         </w:rPr>
-        <w:t>"logs:CreateLogStream",</w:t>
+        <w:t>"</w:t>
+      </w:r>
+      <w:proofErr w:type="gramStart"/>
+      <w:r>
+        <w:rPr>
+          <w:rFonts w:ascii="Calibri" w:eastAsia="Times New Roman" w:hAnsi="Calibri" w:cs="Calibri"/>
+        </w:rPr>
+        <w:t>logs:</w:t>
+      </w:r>
+      <w:proofErr w:type="gramEnd"/>
+      <w:r>
+        <w:rPr>
+          <w:rFonts w:ascii="Calibri" w:eastAsia="Times New Roman" w:hAnsi="Calibri" w:cs="Calibri"/>
+        </w:rPr>
+        <w:t>CreateLogStream",</w:t>
       </w:r>
     </w:p>
     <w:p>
@@ -10070,7 +10251,21 @@
         <w:rPr>
           <w:rFonts w:ascii="Calibri" w:eastAsia="Times New Roman" w:hAnsi="Calibri" w:cs="Calibri"/>
         </w:rPr>
-        <w:t>"logs:PutLogEvents"</w:t>
+        <w:t>"</w:t>
+      </w:r>
+      <w:proofErr w:type="gramStart"/>
+      <w:r>
+        <w:rPr>
+          <w:rFonts w:ascii="Calibri" w:eastAsia="Times New Roman" w:hAnsi="Calibri" w:cs="Calibri"/>
+        </w:rPr>
+        <w:t>logs:</w:t>
+      </w:r>
+      <w:proofErr w:type="gramEnd"/>
+      <w:r>
+        <w:rPr>
+          <w:rFonts w:ascii="Calibri" w:eastAsia="Times New Roman" w:hAnsi="Calibri" w:cs="Calibri"/>
+        </w:rPr>
+        <w:t>PutLogEvents"</w:t>
       </w:r>
     </w:p>
     <w:p>
@@ -10098,7 +10293,21 @@
         <w:rPr>
           <w:rFonts w:ascii="Calibri" w:eastAsia="Times New Roman" w:hAnsi="Calibri" w:cs="Calibri"/>
         </w:rPr>
-        <w:t>"Resource": "arn:aws:logs:*:*:*"</w:t>
+        <w:t>"Resource": "arn</w:t>
+      </w:r>
+      <w:proofErr w:type="gramStart"/>
+      <w:r>
+        <w:rPr>
+          <w:rFonts w:ascii="Calibri" w:eastAsia="Times New Roman" w:hAnsi="Calibri" w:cs="Calibri"/>
+        </w:rPr>
+        <w:t>:aws:logs</w:t>
+      </w:r>
+      <w:proofErr w:type="gramEnd"/>
+      <w:r>
+        <w:rPr>
+          <w:rFonts w:ascii="Calibri" w:eastAsia="Times New Roman" w:hAnsi="Calibri" w:cs="Calibri"/>
+        </w:rPr>
+        <w:t>:*:*:*"</w:t>
       </w:r>
     </w:p>
     <w:p>
@@ -10168,7 +10377,21 @@
         <w:rPr>
           <w:rFonts w:ascii="Calibri" w:eastAsia="Times New Roman" w:hAnsi="Calibri" w:cs="Calibri"/>
         </w:rPr>
-        <w:t>"ec2:Start*",</w:t>
+        <w:t>"ec2</w:t>
+      </w:r>
+      <w:proofErr w:type="gramStart"/>
+      <w:r>
+        <w:rPr>
+          <w:rFonts w:ascii="Calibri" w:eastAsia="Times New Roman" w:hAnsi="Calibri" w:cs="Calibri"/>
+        </w:rPr>
+        <w:t>:Start</w:t>
+      </w:r>
+      <w:proofErr w:type="gramEnd"/>
+      <w:r>
+        <w:rPr>
+          <w:rFonts w:ascii="Calibri" w:eastAsia="Times New Roman" w:hAnsi="Calibri" w:cs="Calibri"/>
+        </w:rPr>
+        <w:t>*",</w:t>
       </w:r>
     </w:p>
     <w:p>
@@ -10182,7 +10405,21 @@
         <w:rPr>
           <w:rFonts w:ascii="Calibri" w:eastAsia="Times New Roman" w:hAnsi="Calibri" w:cs="Calibri"/>
         </w:rPr>
-        <w:t>"ec2:Stop*"</w:t>
+        <w:t>"ec2</w:t>
+      </w:r>
+      <w:proofErr w:type="gramStart"/>
+      <w:r>
+        <w:rPr>
+          <w:rFonts w:ascii="Calibri" w:eastAsia="Times New Roman" w:hAnsi="Calibri" w:cs="Calibri"/>
+        </w:rPr>
+        <w:t>:Stop</w:t>
+      </w:r>
+      <w:proofErr w:type="gramEnd"/>
+      <w:r>
+        <w:rPr>
+          <w:rFonts w:ascii="Calibri" w:eastAsia="Times New Roman" w:hAnsi="Calibri" w:cs="Calibri"/>
+        </w:rPr>
+        <w:t>*"</w:t>
       </w:r>
     </w:p>
     <w:p>
@@ -10286,6 +10523,7 @@
           <w:rFonts w:ascii="Calibri" w:eastAsia="Times New Roman" w:hAnsi="Calibri" w:cs="Calibri"/>
         </w:rPr>
       </w:pPr>
+      <w:proofErr w:type="gramStart"/>
       <w:r>
         <w:rPr>
           <w:rFonts w:ascii="Calibri" w:eastAsia="Times New Roman" w:hAnsi="Calibri" w:cs="Calibri"/>
@@ -10298,7 +10536,14 @@
         <w:rPr>
           <w:rFonts w:ascii="Calibri" w:eastAsia="Times New Roman" w:hAnsi="Calibri" w:cs="Calibri"/>
         </w:rPr>
-        <w:t xml:space="preserve"> : </w:t>
+        <w:t xml:space="preserve"> :</w:t>
+      </w:r>
+      <w:proofErr w:type="gramEnd"/>
+      <w:r>
+        <w:rPr>
+          <w:rFonts w:ascii="Calibri" w:eastAsia="Times New Roman" w:hAnsi="Calibri" w:cs="Calibri"/>
+        </w:rPr>
+        <w:t xml:space="preserve"> </w:t>
       </w:r>
       <w:r>
         <w:rPr>
@@ -10379,13 +10624,29 @@
           <w:b/>
           <w:bCs/>
         </w:rPr>
-        <w:t>Select type of trusted entity</w:t>
-      </w:r>
-      <w:r>
-        <w:rPr>
-          <w:rFonts w:ascii="Calibri" w:eastAsia="Times New Roman" w:hAnsi="Calibri" w:cs="Calibri"/>
-        </w:rPr>
-        <w:t xml:space="preserve"> : </w:t>
+        <w:t xml:space="preserve">Select type of trusted </w:t>
+      </w:r>
+      <w:proofErr w:type="gramStart"/>
+      <w:r>
+        <w:rPr>
+          <w:rFonts w:ascii="Calibri" w:eastAsia="Times New Roman" w:hAnsi="Calibri" w:cs="Calibri"/>
+          <w:b/>
+          <w:bCs/>
+        </w:rPr>
+        <w:t>entity</w:t>
+      </w:r>
+      <w:r>
+        <w:rPr>
+          <w:rFonts w:ascii="Calibri" w:eastAsia="Times New Roman" w:hAnsi="Calibri" w:cs="Calibri"/>
+        </w:rPr>
+        <w:t xml:space="preserve"> :</w:t>
+      </w:r>
+      <w:proofErr w:type="gramEnd"/>
+      <w:r>
+        <w:rPr>
+          <w:rFonts w:ascii="Calibri" w:eastAsia="Times New Roman" w:hAnsi="Calibri" w:cs="Calibri"/>
+        </w:rPr>
+        <w:t xml:space="preserve"> </w:t>
       </w:r>
       <w:r>
         <w:rPr>
@@ -10421,13 +10682,29 @@
           <w:b/>
           <w:bCs/>
         </w:rPr>
-        <w:t xml:space="preserve">Choose the service that will use this role </w:t>
-      </w:r>
-      <w:r>
-        <w:rPr>
-          <w:rFonts w:ascii="Calibri" w:eastAsia="Times New Roman" w:hAnsi="Calibri" w:cs="Calibri"/>
-        </w:rPr>
-        <w:t xml:space="preserve">: </w:t>
+        <w:t xml:space="preserve">Choose the service that will use this </w:t>
+      </w:r>
+      <w:proofErr w:type="gramStart"/>
+      <w:r>
+        <w:rPr>
+          <w:rFonts w:ascii="Calibri" w:eastAsia="Times New Roman" w:hAnsi="Calibri" w:cs="Calibri"/>
+          <w:b/>
+          <w:bCs/>
+        </w:rPr>
+        <w:t xml:space="preserve">role </w:t>
+      </w:r>
+      <w:r>
+        <w:rPr>
+          <w:rFonts w:ascii="Calibri" w:eastAsia="Times New Roman" w:hAnsi="Calibri" w:cs="Calibri"/>
+        </w:rPr>
+        <w:t>:</w:t>
+      </w:r>
+      <w:proofErr w:type="gramEnd"/>
+      <w:r>
+        <w:rPr>
+          <w:rFonts w:ascii="Calibri" w:eastAsia="Times New Roman" w:hAnsi="Calibri" w:cs="Calibri"/>
+        </w:rPr>
+        <w:t xml:space="preserve"> </w:t>
       </w:r>
       <w:r>
         <w:rPr>
@@ -10473,7 +10750,25 @@
           <w:b/>
           <w:bCs/>
         </w:rPr>
-        <w:t xml:space="preserve">Attach permissions policy : Select  </w:t>
+        <w:t xml:space="preserve">Attach permissions </w:t>
+      </w:r>
+      <w:proofErr w:type="gramStart"/>
+      <w:r>
+        <w:rPr>
+          <w:rFonts w:ascii="Calibri" w:eastAsia="Times New Roman" w:hAnsi="Calibri" w:cs="Calibri"/>
+          <w:b/>
+          <w:bCs/>
+        </w:rPr>
+        <w:t>policy :</w:t>
+      </w:r>
+      <w:proofErr w:type="gramEnd"/>
+      <w:r>
+        <w:rPr>
+          <w:rFonts w:ascii="Calibri" w:eastAsia="Times New Roman" w:hAnsi="Calibri" w:cs="Calibri"/>
+          <w:b/>
+          <w:bCs/>
+        </w:rPr>
+        <w:t xml:space="preserve"> Select  </w:t>
       </w:r>
       <w:r>
         <w:rPr>
@@ -10529,13 +10824,29 @@
           <w:b/>
           <w:bCs/>
         </w:rPr>
-        <w:t xml:space="preserve"> Name</w:t>
-      </w:r>
-      <w:r>
-        <w:rPr>
-          <w:rFonts w:ascii="Calibri" w:eastAsia="Times New Roman" w:hAnsi="Calibri" w:cs="Calibri"/>
-        </w:rPr>
-        <w:t xml:space="preserve"> : </w:t>
+        <w:t xml:space="preserve"> </w:t>
+      </w:r>
+      <w:proofErr w:type="gramStart"/>
+      <w:r>
+        <w:rPr>
+          <w:rFonts w:ascii="Calibri" w:eastAsia="Times New Roman" w:hAnsi="Calibri" w:cs="Calibri"/>
+          <w:b/>
+          <w:bCs/>
+        </w:rPr>
+        <w:t>Name</w:t>
+      </w:r>
+      <w:r>
+        <w:rPr>
+          <w:rFonts w:ascii="Calibri" w:eastAsia="Times New Roman" w:hAnsi="Calibri" w:cs="Calibri"/>
+        </w:rPr>
+        <w:t xml:space="preserve"> :</w:t>
+      </w:r>
+      <w:proofErr w:type="gramEnd"/>
+      <w:r>
+        <w:rPr>
+          <w:rFonts w:ascii="Calibri" w:eastAsia="Times New Roman" w:hAnsi="Calibri" w:cs="Calibri"/>
+        </w:rPr>
+        <w:t xml:space="preserve"> </w:t>
       </w:r>
       <w:r>
         <w:rPr>
@@ -10679,8 +10990,16 @@
         <w:rPr>
           <w:rFonts w:ascii="Calibri" w:eastAsia="Times New Roman" w:hAnsi="Calibri" w:cs="Calibri"/>
         </w:rPr>
-        <w:t xml:space="preserve">  Choose an existing role  (</w:t>
-      </w:r>
+        <w:t xml:space="preserve">  Choose an existing </w:t>
+      </w:r>
+      <w:proofErr w:type="gramStart"/>
+      <w:r>
+        <w:rPr>
+          <w:rFonts w:ascii="Calibri" w:eastAsia="Times New Roman" w:hAnsi="Calibri" w:cs="Calibri"/>
+        </w:rPr>
+        <w:t>role  (</w:t>
+      </w:r>
+      <w:proofErr w:type="gramEnd"/>
       <w:r>
         <w:rPr>
           <w:rFonts w:ascii="Calibri" w:eastAsia="Times New Roman" w:hAnsi="Calibri" w:cs="Calibri"/>
@@ -10817,11 +11136,19 @@
           <w:rFonts w:ascii="Calibri" w:eastAsia="Times New Roman" w:hAnsi="Calibri" w:cs="Calibri"/>
         </w:rPr>
       </w:pPr>
-      <w:r>
-        <w:rPr>
-          <w:rFonts w:ascii="Calibri" w:eastAsia="Times New Roman" w:hAnsi="Calibri" w:cs="Calibri"/>
-        </w:rPr>
-        <w:t>const AWS = require('aws-sdk');</w:t>
+      <w:proofErr w:type="gramStart"/>
+      <w:r>
+        <w:rPr>
+          <w:rFonts w:ascii="Calibri" w:eastAsia="Times New Roman" w:hAnsi="Calibri" w:cs="Calibri"/>
+        </w:rPr>
+        <w:t>const</w:t>
+      </w:r>
+      <w:proofErr w:type="gramEnd"/>
+      <w:r>
+        <w:rPr>
+          <w:rFonts w:ascii="Calibri" w:eastAsia="Times New Roman" w:hAnsi="Calibri" w:cs="Calibri"/>
+        </w:rPr>
+        <w:t xml:space="preserve"> AWS = require('aws-sdk');</w:t>
       </w:r>
     </w:p>
     <w:p>
@@ -10856,11 +11183,19 @@
           <w:rFonts w:ascii="Calibri" w:eastAsia="Times New Roman" w:hAnsi="Calibri" w:cs="Calibri"/>
         </w:rPr>
       </w:pPr>
-      <w:r>
-        <w:rPr>
-          <w:rFonts w:ascii="Calibri" w:eastAsia="Times New Roman" w:hAnsi="Calibri" w:cs="Calibri"/>
-        </w:rPr>
-        <w:t>const ec2 = new AWS.EC2({ region: 'ap-south-1' });</w:t>
+      <w:proofErr w:type="gramStart"/>
+      <w:r>
+        <w:rPr>
+          <w:rFonts w:ascii="Calibri" w:eastAsia="Times New Roman" w:hAnsi="Calibri" w:cs="Calibri"/>
+        </w:rPr>
+        <w:t>const</w:t>
+      </w:r>
+      <w:proofErr w:type="gramEnd"/>
+      <w:r>
+        <w:rPr>
+          <w:rFonts w:ascii="Calibri" w:eastAsia="Times New Roman" w:hAnsi="Calibri" w:cs="Calibri"/>
+        </w:rPr>
+        <w:t xml:space="preserve"> ec2 = new AWS.EC2({ region: 'ap-south-1' });</w:t>
       </w:r>
     </w:p>
     <w:p>
@@ -10886,11 +11221,19 @@
         </w:rPr>
         <w:t>ec2.startInstances (</w:t>
       </w:r>
-      <w:r>
-        <w:rPr>
-          <w:rFonts w:ascii="Calibri" w:eastAsia="Times New Roman" w:hAnsi="Calibri" w:cs="Calibri"/>
-        </w:rPr>
-        <w:t>{ InstanceIds: ['i-0fc442cc86d2ac356', 'i-03b3ce95558561e2b'] }).promise()</w:t>
+      <w:proofErr w:type="gramStart"/>
+      <w:r>
+        <w:rPr>
+          <w:rFonts w:ascii="Calibri" w:eastAsia="Times New Roman" w:hAnsi="Calibri" w:cs="Calibri"/>
+        </w:rPr>
+        <w:t>{ InstanceIds</w:t>
+      </w:r>
+      <w:proofErr w:type="gramEnd"/>
+      <w:r>
+        <w:rPr>
+          <w:rFonts w:ascii="Calibri" w:eastAsia="Times New Roman" w:hAnsi="Calibri" w:cs="Calibri"/>
+        </w:rPr>
+        <w:t>: ['i-0fc442cc86d2ac356', 'i-03b3ce95558561e2b'] }).promise()</w:t>
       </w:r>
     </w:p>
     <w:p>
@@ -10917,7 +11260,21 @@
         <w:rPr>
           <w:rFonts w:ascii="Calibri" w:eastAsia="Times New Roman" w:hAnsi="Calibri" w:cs="Calibri"/>
         </w:rPr>
-        <w:t>() =&gt; callback(null, `Successfully started ${event.instanceId}`))</w:t>
+        <w:t xml:space="preserve">() =&gt; </w:t>
+      </w:r>
+      <w:proofErr w:type="gramStart"/>
+      <w:r>
+        <w:rPr>
+          <w:rFonts w:ascii="Calibri" w:eastAsia="Times New Roman" w:hAnsi="Calibri" w:cs="Calibri"/>
+        </w:rPr>
+        <w:t>callback(</w:t>
+      </w:r>
+      <w:proofErr w:type="gramEnd"/>
+      <w:r>
+        <w:rPr>
+          <w:rFonts w:ascii="Calibri" w:eastAsia="Times New Roman" w:hAnsi="Calibri" w:cs="Calibri"/>
+        </w:rPr>
+        <w:t>null, `Successfully started ${event.instanceId}`))</w:t>
       </w:r>
     </w:p>
     <w:p>
@@ -10944,7 +11301,21 @@
         <w:rPr>
           <w:rFonts w:ascii="Calibri" w:eastAsia="Times New Roman" w:hAnsi="Calibri" w:cs="Calibri"/>
         </w:rPr>
-        <w:t>err =&gt; callback(err));</w:t>
+        <w:t xml:space="preserve">err =&gt; </w:t>
+      </w:r>
+      <w:proofErr w:type="gramStart"/>
+      <w:r>
+        <w:rPr>
+          <w:rFonts w:ascii="Calibri" w:eastAsia="Times New Roman" w:hAnsi="Calibri" w:cs="Calibri"/>
+        </w:rPr>
+        <w:t>callback(</w:t>
+      </w:r>
+      <w:proofErr w:type="gramEnd"/>
+      <w:r>
+        <w:rPr>
+          <w:rFonts w:ascii="Calibri" w:eastAsia="Times New Roman" w:hAnsi="Calibri" w:cs="Calibri"/>
+        </w:rPr>
+        <w:t>err));</w:t>
       </w:r>
     </w:p>
     <w:p>
@@ -11088,13 +11459,23 @@
           <w:szCs w:val="22"/>
         </w:rPr>
       </w:pPr>
+      <w:proofErr w:type="gramStart"/>
       <w:r>
         <w:rPr>
           <w:rFonts w:ascii="Calibri" w:hAnsi="Calibri" w:cs="Calibri"/>
           <w:sz w:val="22"/>
           <w:szCs w:val="22"/>
         </w:rPr>
-        <w:t>region = 'XX-XXXXX-X'</w:t>
+        <w:t>region</w:t>
+      </w:r>
+      <w:proofErr w:type="gramEnd"/>
+      <w:r>
+        <w:rPr>
+          <w:rFonts w:ascii="Calibri" w:hAnsi="Calibri" w:cs="Calibri"/>
+          <w:sz w:val="22"/>
+          <w:szCs w:val="22"/>
+        </w:rPr>
+        <w:t xml:space="preserve"> = 'XX-XXXXX-X'</w:t>
       </w:r>
     </w:p>
     <w:p>
@@ -11128,13 +11509,23 @@
           <w:szCs w:val="22"/>
         </w:rPr>
       </w:pPr>
+      <w:proofErr w:type="gramStart"/>
       <w:r>
         <w:rPr>
           <w:rFonts w:ascii="Calibri" w:hAnsi="Calibri" w:cs="Calibri"/>
           <w:sz w:val="22"/>
           <w:szCs w:val="22"/>
         </w:rPr>
-        <w:t>instances = ['X-XXXXXXXX']</w:t>
+        <w:t>instances</w:t>
+      </w:r>
+      <w:proofErr w:type="gramEnd"/>
+      <w:r>
+        <w:rPr>
+          <w:rFonts w:ascii="Calibri" w:hAnsi="Calibri" w:cs="Calibri"/>
+          <w:sz w:val="22"/>
+          <w:szCs w:val="22"/>
+        </w:rPr>
+        <w:t xml:space="preserve"> = ['X-XXXXXXXX']</w:t>
       </w:r>
     </w:p>
     <w:p>
@@ -11168,13 +11559,23 @@
           <w:szCs w:val="22"/>
         </w:rPr>
       </w:pPr>
+      <w:proofErr w:type="gramStart"/>
       <w:r>
         <w:rPr>
           <w:rFonts w:ascii="Calibri" w:hAnsi="Calibri" w:cs="Calibri"/>
           <w:sz w:val="22"/>
           <w:szCs w:val="22"/>
         </w:rPr>
-        <w:t>def lambda_handler(event, context):</w:t>
+        <w:t>def</w:t>
+      </w:r>
+      <w:proofErr w:type="gramEnd"/>
+      <w:r>
+        <w:rPr>
+          <w:rFonts w:ascii="Calibri" w:hAnsi="Calibri" w:cs="Calibri"/>
+          <w:sz w:val="22"/>
+          <w:szCs w:val="22"/>
+        </w:rPr>
+        <w:t xml:space="preserve"> lambda_handler(event, context):</w:t>
       </w:r>
     </w:p>
     <w:p>
@@ -11194,7 +11595,25 @@
           <w:sz w:val="22"/>
           <w:szCs w:val="22"/>
         </w:rPr>
-        <w:t>ec2 = boto3.client('ec2', region_name=region)</w:t>
+        <w:t xml:space="preserve">ec2 = </w:t>
+      </w:r>
+      <w:proofErr w:type="gramStart"/>
+      <w:r>
+        <w:rPr>
+          <w:rFonts w:ascii="Calibri" w:hAnsi="Calibri" w:cs="Calibri"/>
+          <w:sz w:val="22"/>
+          <w:szCs w:val="22"/>
+        </w:rPr>
+        <w:t>boto3.client(</w:t>
+      </w:r>
+      <w:proofErr w:type="gramEnd"/>
+      <w:r>
+        <w:rPr>
+          <w:rFonts w:ascii="Calibri" w:hAnsi="Calibri" w:cs="Calibri"/>
+          <w:sz w:val="22"/>
+          <w:szCs w:val="22"/>
+        </w:rPr>
+        <w:t>'ec2', region_name=region)</w:t>
       </w:r>
     </w:p>
     <w:p>
@@ -11214,7 +11633,25 @@
           <w:sz w:val="22"/>
           <w:szCs w:val="22"/>
         </w:rPr>
-        <w:t>ec2.start_instances(InstanceIds=instances)</w:t>
+        <w:t>ec2.start_</w:t>
+      </w:r>
+      <w:proofErr w:type="gramStart"/>
+      <w:r>
+        <w:rPr>
+          <w:rFonts w:ascii="Calibri" w:hAnsi="Calibri" w:cs="Calibri"/>
+          <w:sz w:val="22"/>
+          <w:szCs w:val="22"/>
+        </w:rPr>
+        <w:t>instances(</w:t>
+      </w:r>
+      <w:proofErr w:type="gramEnd"/>
+      <w:r>
+        <w:rPr>
+          <w:rFonts w:ascii="Calibri" w:hAnsi="Calibri" w:cs="Calibri"/>
+          <w:sz w:val="22"/>
+          <w:szCs w:val="22"/>
+        </w:rPr>
+        <w:t>InstanceIds=instances)</w:t>
       </w:r>
     </w:p>
     <w:p>
@@ -11228,13 +11665,23 @@
           <w:szCs w:val="22"/>
         </w:rPr>
       </w:pPr>
+      <w:proofErr w:type="gramStart"/>
       <w:r>
         <w:rPr>
           <w:rFonts w:ascii="Calibri" w:hAnsi="Calibri" w:cs="Calibri"/>
           <w:sz w:val="22"/>
           <w:szCs w:val="22"/>
         </w:rPr>
-        <w:t>print 'started your instances: ' + str(instances)</w:t>
+        <w:t>print</w:t>
+      </w:r>
+      <w:proofErr w:type="gramEnd"/>
+      <w:r>
+        <w:rPr>
+          <w:rFonts w:ascii="Calibri" w:hAnsi="Calibri" w:cs="Calibri"/>
+          <w:sz w:val="22"/>
+          <w:szCs w:val="22"/>
+        </w:rPr>
+        <w:t xml:space="preserve"> 'started your instances: ' + str(instances)</w:t>
       </w:r>
     </w:p>
     <w:p>
@@ -11271,6 +11718,7 @@
           <w:szCs w:val="22"/>
         </w:rPr>
       </w:pPr>
+      <w:proofErr w:type="gramStart"/>
       <w:r>
         <w:rPr>
           <w:rFonts w:ascii="Calibri" w:hAnsi="Calibri" w:cs="Calibri"/>
@@ -11280,7 +11728,19 @@
           <w:sz w:val="22"/>
           <w:szCs w:val="22"/>
         </w:rPr>
-        <w:t>StopEC2Instance :      Node.js code</w:t>
+        <w:t>StopEC2Instance :</w:t>
+      </w:r>
+      <w:proofErr w:type="gramEnd"/>
+      <w:r>
+        <w:rPr>
+          <w:rFonts w:ascii="Calibri" w:hAnsi="Calibri" w:cs="Calibri"/>
+          <w:b/>
+          <w:bCs/>
+          <w:color w:val="E36C0A" w:themeColor="accent6" w:themeShade="BF"/>
+          <w:sz w:val="22"/>
+          <w:szCs w:val="22"/>
+        </w:rPr>
+        <w:t xml:space="preserve">      Node.js code</w:t>
       </w:r>
     </w:p>
     <w:p>
@@ -11318,6 +11778,7 @@
           <w:szCs w:val="22"/>
         </w:rPr>
       </w:pPr>
+      <w:proofErr w:type="gramStart"/>
       <w:r>
         <w:rPr>
           <w:rFonts w:ascii="Calibri" w:hAnsi="Calibri" w:cs="Calibri"/>
@@ -11325,7 +11786,16 @@
           <w:szCs w:val="22"/>
         </w:rPr>
         <w:lastRenderedPageBreak/>
-        <w:t>const AWS = require('aws-sdk');</w:t>
+        <w:t>const</w:t>
+      </w:r>
+      <w:proofErr w:type="gramEnd"/>
+      <w:r>
+        <w:rPr>
+          <w:rFonts w:ascii="Calibri" w:hAnsi="Calibri" w:cs="Calibri"/>
+          <w:sz w:val="22"/>
+          <w:szCs w:val="22"/>
+        </w:rPr>
+        <w:t xml:space="preserve"> AWS = require('aws-sdk');</w:t>
       </w:r>
     </w:p>
     <w:p>
@@ -11385,7 +11855,25 @@
           <w:sz w:val="22"/>
           <w:szCs w:val="22"/>
         </w:rPr>
-        <w:t xml:space="preserve">    const ec2 = new AWS.EC2({ region: 'ap-south-1' });</w:t>
+        <w:t xml:space="preserve">    </w:t>
+      </w:r>
+      <w:proofErr w:type="gramStart"/>
+      <w:r>
+        <w:rPr>
+          <w:rFonts w:ascii="Calibri" w:hAnsi="Calibri" w:cs="Calibri"/>
+          <w:sz w:val="22"/>
+          <w:szCs w:val="22"/>
+        </w:rPr>
+        <w:t>const</w:t>
+      </w:r>
+      <w:proofErr w:type="gramEnd"/>
+      <w:r>
+        <w:rPr>
+          <w:rFonts w:ascii="Calibri" w:hAnsi="Calibri" w:cs="Calibri"/>
+          <w:sz w:val="22"/>
+          <w:szCs w:val="22"/>
+        </w:rPr>
+        <w:t xml:space="preserve"> ec2 = new AWS.EC2({ region: 'ap-south-1' });</w:t>
       </w:r>
     </w:p>
     <w:p>
@@ -11425,7 +11913,25 @@
           <w:sz w:val="22"/>
           <w:szCs w:val="22"/>
         </w:rPr>
-        <w:t xml:space="preserve">    ec2.stopInstances({ InstanceIds: ['i-0fc442cc86d2ac356', 'i-03b3ce95558561e2b'] }).promise()</w:t>
+        <w:t xml:space="preserve">    </w:t>
+      </w:r>
+      <w:proofErr w:type="gramStart"/>
+      <w:r>
+        <w:rPr>
+          <w:rFonts w:ascii="Calibri" w:hAnsi="Calibri" w:cs="Calibri"/>
+          <w:sz w:val="22"/>
+          <w:szCs w:val="22"/>
+        </w:rPr>
+        <w:t>ec2.stopInstances(</w:t>
+      </w:r>
+      <w:proofErr w:type="gramEnd"/>
+      <w:r>
+        <w:rPr>
+          <w:rFonts w:ascii="Calibri" w:hAnsi="Calibri" w:cs="Calibri"/>
+          <w:sz w:val="22"/>
+          <w:szCs w:val="22"/>
+        </w:rPr>
+        <w:t>{ InstanceIds: ['i-0fc442cc86d2ac356', 'i-03b3ce95558561e2b'] }).promise()</w:t>
       </w:r>
     </w:p>
     <w:p>
@@ -11445,7 +11951,25 @@
           <w:sz w:val="22"/>
           <w:szCs w:val="22"/>
         </w:rPr>
-        <w:t xml:space="preserve">        .then(() =&gt; callback(null, `Successfully stopped ${event.instanceId}`))</w:t>
+        <w:t xml:space="preserve">        .</w:t>
+      </w:r>
+      <w:proofErr w:type="gramStart"/>
+      <w:r>
+        <w:rPr>
+          <w:rFonts w:ascii="Calibri" w:hAnsi="Calibri" w:cs="Calibri"/>
+          <w:sz w:val="22"/>
+          <w:szCs w:val="22"/>
+        </w:rPr>
+        <w:t>then(</w:t>
+      </w:r>
+      <w:proofErr w:type="gramEnd"/>
+      <w:r>
+        <w:rPr>
+          <w:rFonts w:ascii="Calibri" w:hAnsi="Calibri" w:cs="Calibri"/>
+          <w:sz w:val="22"/>
+          <w:szCs w:val="22"/>
+        </w:rPr>
+        <w:t>() =&gt; callback(null, `Successfully stopped ${event.instanceId}`))</w:t>
       </w:r>
     </w:p>
     <w:p>
@@ -11465,7 +11989,25 @@
           <w:sz w:val="22"/>
           <w:szCs w:val="22"/>
         </w:rPr>
-        <w:t xml:space="preserve">        .catch(err =&gt; callback(err));</w:t>
+        <w:t xml:space="preserve">        .</w:t>
+      </w:r>
+      <w:proofErr w:type="gramStart"/>
+      <w:r>
+        <w:rPr>
+          <w:rFonts w:ascii="Calibri" w:hAnsi="Calibri" w:cs="Calibri"/>
+          <w:sz w:val="22"/>
+          <w:szCs w:val="22"/>
+        </w:rPr>
+        <w:t>catch(</w:t>
+      </w:r>
+      <w:proofErr w:type="gramEnd"/>
+      <w:r>
+        <w:rPr>
+          <w:rFonts w:ascii="Calibri" w:hAnsi="Calibri" w:cs="Calibri"/>
+          <w:sz w:val="22"/>
+          <w:szCs w:val="22"/>
+        </w:rPr>
+        <w:t>err =&gt; callback(err));</w:t>
       </w:r>
     </w:p>
     <w:p>
@@ -11581,13 +12123,23 @@
           <w:szCs w:val="22"/>
         </w:rPr>
       </w:pPr>
+      <w:proofErr w:type="gramStart"/>
       <w:r>
         <w:rPr>
           <w:rFonts w:ascii="Calibri" w:hAnsi="Calibri" w:cs="Calibri"/>
           <w:sz w:val="22"/>
           <w:szCs w:val="22"/>
         </w:rPr>
-        <w:t>import boto3</w:t>
+        <w:t>import</w:t>
+      </w:r>
+      <w:proofErr w:type="gramEnd"/>
+      <w:r>
+        <w:rPr>
+          <w:rFonts w:ascii="Calibri" w:hAnsi="Calibri" w:cs="Calibri"/>
+          <w:sz w:val="22"/>
+          <w:szCs w:val="22"/>
+        </w:rPr>
+        <w:t xml:space="preserve"> boto3</w:t>
       </w:r>
     </w:p>
     <w:p>
@@ -11621,13 +12173,23 @@
           <w:szCs w:val="22"/>
         </w:rPr>
       </w:pPr>
+      <w:proofErr w:type="gramStart"/>
       <w:r>
         <w:rPr>
           <w:rFonts w:ascii="Calibri" w:hAnsi="Calibri" w:cs="Calibri"/>
           <w:sz w:val="22"/>
           <w:szCs w:val="22"/>
         </w:rPr>
-        <w:t>region = 'XX-XXXXX-X'</w:t>
+        <w:t>region</w:t>
+      </w:r>
+      <w:proofErr w:type="gramEnd"/>
+      <w:r>
+        <w:rPr>
+          <w:rFonts w:ascii="Calibri" w:hAnsi="Calibri" w:cs="Calibri"/>
+          <w:sz w:val="22"/>
+          <w:szCs w:val="22"/>
+        </w:rPr>
+        <w:t xml:space="preserve"> = 'XX-XXXXX-X'</w:t>
       </w:r>
     </w:p>
     <w:p>
@@ -11661,13 +12223,23 @@
           <w:szCs w:val="22"/>
         </w:rPr>
       </w:pPr>
+      <w:proofErr w:type="gramStart"/>
       <w:r>
         <w:rPr>
           <w:rFonts w:ascii="Calibri" w:hAnsi="Calibri" w:cs="Calibri"/>
           <w:sz w:val="22"/>
           <w:szCs w:val="22"/>
         </w:rPr>
-        <w:t>instances = ['X-XXXXXXXX']</w:t>
+        <w:t>instances</w:t>
+      </w:r>
+      <w:proofErr w:type="gramEnd"/>
+      <w:r>
+        <w:rPr>
+          <w:rFonts w:ascii="Calibri" w:hAnsi="Calibri" w:cs="Calibri"/>
+          <w:sz w:val="22"/>
+          <w:szCs w:val="22"/>
+        </w:rPr>
+        <w:t xml:space="preserve"> = ['X-XXXXXXXX']</w:t>
       </w:r>
     </w:p>
     <w:p>
@@ -11701,13 +12273,23 @@
           <w:szCs w:val="22"/>
         </w:rPr>
       </w:pPr>
+      <w:proofErr w:type="gramStart"/>
       <w:r>
         <w:rPr>
           <w:rFonts w:ascii="Calibri" w:hAnsi="Calibri" w:cs="Calibri"/>
           <w:sz w:val="22"/>
           <w:szCs w:val="22"/>
         </w:rPr>
-        <w:t>def lambda_handler(event, context):</w:t>
+        <w:t>def</w:t>
+      </w:r>
+      <w:proofErr w:type="gramEnd"/>
+      <w:r>
+        <w:rPr>
+          <w:rFonts w:ascii="Calibri" w:hAnsi="Calibri" w:cs="Calibri"/>
+          <w:sz w:val="22"/>
+          <w:szCs w:val="22"/>
+        </w:rPr>
+        <w:t xml:space="preserve"> lambda_handler(event, context):</w:t>
       </w:r>
     </w:p>
     <w:p>
@@ -11727,7 +12309,25 @@
           <w:sz w:val="22"/>
           <w:szCs w:val="22"/>
         </w:rPr>
-        <w:t xml:space="preserve">    ec2 = boto3.client('ec2', region_name=region)</w:t>
+        <w:t xml:space="preserve">    ec2 = </w:t>
+      </w:r>
+      <w:proofErr w:type="gramStart"/>
+      <w:r>
+        <w:rPr>
+          <w:rFonts w:ascii="Calibri" w:hAnsi="Calibri" w:cs="Calibri"/>
+          <w:sz w:val="22"/>
+          <w:szCs w:val="22"/>
+        </w:rPr>
+        <w:t>boto3.client(</w:t>
+      </w:r>
+      <w:proofErr w:type="gramEnd"/>
+      <w:r>
+        <w:rPr>
+          <w:rFonts w:ascii="Calibri" w:hAnsi="Calibri" w:cs="Calibri"/>
+          <w:sz w:val="22"/>
+          <w:szCs w:val="22"/>
+        </w:rPr>
+        <w:t>'ec2', region_name=region)</w:t>
       </w:r>
     </w:p>
     <w:p>
@@ -11747,7 +12347,25 @@
           <w:sz w:val="22"/>
           <w:szCs w:val="22"/>
         </w:rPr>
-        <w:t xml:space="preserve">    ec2.stop_instances(InstanceIds=instances)</w:t>
+        <w:t xml:space="preserve">    ec2.stop_</w:t>
+      </w:r>
+      <w:proofErr w:type="gramStart"/>
+      <w:r>
+        <w:rPr>
+          <w:rFonts w:ascii="Calibri" w:hAnsi="Calibri" w:cs="Calibri"/>
+          <w:sz w:val="22"/>
+          <w:szCs w:val="22"/>
+        </w:rPr>
+        <w:t>instances(</w:t>
+      </w:r>
+      <w:proofErr w:type="gramEnd"/>
+      <w:r>
+        <w:rPr>
+          <w:rFonts w:ascii="Calibri" w:hAnsi="Calibri" w:cs="Calibri"/>
+          <w:sz w:val="22"/>
+          <w:szCs w:val="22"/>
+        </w:rPr>
+        <w:t>InstanceIds=instances)</w:t>
       </w:r>
     </w:p>
     <w:p>
@@ -11767,7 +12385,25 @@
           <w:sz w:val="22"/>
           <w:szCs w:val="22"/>
         </w:rPr>
-        <w:t xml:space="preserve">    print 'stopped your instances: ' + str(instances)</w:t>
+        <w:t xml:space="preserve">    </w:t>
+      </w:r>
+      <w:proofErr w:type="gramStart"/>
+      <w:r>
+        <w:rPr>
+          <w:rFonts w:ascii="Calibri" w:hAnsi="Calibri" w:cs="Calibri"/>
+          <w:sz w:val="22"/>
+          <w:szCs w:val="22"/>
+        </w:rPr>
+        <w:t>print</w:t>
+      </w:r>
+      <w:proofErr w:type="gramEnd"/>
+      <w:r>
+        <w:rPr>
+          <w:rFonts w:ascii="Calibri" w:hAnsi="Calibri" w:cs="Calibri"/>
+          <w:sz w:val="22"/>
+          <w:szCs w:val="22"/>
+        </w:rPr>
+        <w:t xml:space="preserve"> 'stopped your instances: ' + str(instances)</w:t>
       </w:r>
     </w:p>
     <w:p>
@@ -11858,7 +12494,25 @@
           <w:sz w:val="22"/>
           <w:szCs w:val="22"/>
         </w:rPr>
-        <w:t xml:space="preserve"> event ----&gt;  enter the event name and save Test. Properly test it working or not.</w:t>
+        <w:t xml:space="preserve"> event ----</w:t>
+      </w:r>
+      <w:proofErr w:type="gramStart"/>
+      <w:r>
+        <w:rPr>
+          <w:rFonts w:ascii="Calibri" w:hAnsi="Calibri" w:cs="Calibri"/>
+          <w:sz w:val="22"/>
+          <w:szCs w:val="22"/>
+        </w:rPr>
+        <w:t>&gt;  enter</w:t>
+      </w:r>
+      <w:proofErr w:type="gramEnd"/>
+      <w:r>
+        <w:rPr>
+          <w:rFonts w:ascii="Calibri" w:hAnsi="Calibri" w:cs="Calibri"/>
+          <w:sz w:val="22"/>
+          <w:szCs w:val="22"/>
+        </w:rPr>
+        <w:t xml:space="preserve"> the event name and save Test. Properly test it working or not.</w:t>
       </w:r>
     </w:p>
     <w:p>
@@ -12284,7 +12938,7 @@
           <w:left w:w="0" w:type="dxa"/>
           <w:right w:w="0" w:type="dxa"/>
         </w:tblCellMar>
-        <w:tblLook w:val="04A0"/>
+        <w:tblLook w:val="04A0" w:firstRow="1" w:lastRow="0" w:firstColumn="1" w:lastColumn="0" w:noHBand="0" w:noVBand="1"/>
       </w:tblPr>
       <w:tblGrid>
         <w:gridCol w:w="1450"/>
@@ -12433,7 +13087,29 @@
                 <w:szCs w:val="17"/>
                 <w:highlight w:val="white"/>
               </w:rPr>
-              <w:t>30 2 * * ? *</w:t>
+              <w:t xml:space="preserve">30 2 * </w:t>
+            </w:r>
+            <w:proofErr w:type="gramStart"/>
+            <w:r>
+              <w:rPr>
+                <w:rFonts w:ascii="Consolas" w:eastAsia="Times New Roman" w:hAnsi="Consolas" w:cs="Times New Roman"/>
+                <w:color w:val="444444"/>
+                <w:sz w:val="17"/>
+                <w:szCs w:val="17"/>
+                <w:highlight w:val="white"/>
+              </w:rPr>
+              <w:t>* ?</w:t>
+            </w:r>
+            <w:proofErr w:type="gramEnd"/>
+            <w:r>
+              <w:rPr>
+                <w:rFonts w:ascii="Consolas" w:eastAsia="Times New Roman" w:hAnsi="Consolas" w:cs="Times New Roman"/>
+                <w:color w:val="444444"/>
+                <w:sz w:val="17"/>
+                <w:szCs w:val="17"/>
+                <w:highlight w:val="white"/>
+              </w:rPr>
+              <w:t xml:space="preserve"> *</w:t>
             </w:r>
           </w:p>
         </w:tc>
@@ -12479,7 +13155,7 @@
           <w:left w:w="0" w:type="dxa"/>
           <w:right w:w="0" w:type="dxa"/>
         </w:tblCellMar>
-        <w:tblLook w:val="04A0"/>
+        <w:tblLook w:val="04A0" w:firstRow="1" w:lastRow="0" w:firstColumn="1" w:lastColumn="0" w:noHBand="0" w:noVBand="1"/>
       </w:tblPr>
       <w:tblGrid>
         <w:gridCol w:w="2667"/>
@@ -12895,6 +13571,7 @@
         </w:rPr>
         <w:t xml:space="preserve">                                                                       </w:t>
       </w:r>
+      <w:proofErr w:type="gramStart"/>
       <w:r>
         <w:rPr>
           <w:rFonts w:ascii="Calibri" w:eastAsia="Times New Roman" w:hAnsi="Calibri" w:cs="Calibri"/>
@@ -12907,7 +13584,14 @@
         <w:rPr>
           <w:rFonts w:ascii="Calibri" w:eastAsia="Times New Roman" w:hAnsi="Calibri" w:cs="Calibri"/>
         </w:rPr>
-        <w:t xml:space="preserve"> :  </w:t>
+        <w:t xml:space="preserve"> :</w:t>
+      </w:r>
+      <w:proofErr w:type="gramEnd"/>
+      <w:r>
+        <w:rPr>
+          <w:rFonts w:ascii="Calibri" w:eastAsia="Times New Roman" w:hAnsi="Calibri" w:cs="Calibri"/>
+        </w:rPr>
+        <w:t xml:space="preserve">  </w:t>
       </w:r>
       <w:r>
         <w:rPr>
@@ -14081,6 +14765,7 @@
       </w:r>
     </w:p>
     <w:p>
+      <w:proofErr w:type="gramStart"/>
       <w:r>
         <w:rPr>
           <w:rFonts w:cstheme="minorHAnsi"/>
@@ -14090,8 +14775,9 @@
           <w:szCs w:val="24"/>
           <w:shd w:val="clear" w:color="auto" w:fill="FFFFFF"/>
         </w:rPr>
-        <w:t>install Mysql</w:t>
-      </w:r>
+        <w:t>install</w:t>
+      </w:r>
+      <w:proofErr w:type="gramEnd"/>
       <w:r>
         <w:rPr>
           <w:rFonts w:cstheme="minorHAnsi"/>
@@ -14101,6 +14787,17 @@
           <w:szCs w:val="24"/>
           <w:shd w:val="clear" w:color="auto" w:fill="FFFFFF"/>
         </w:rPr>
+        <w:t xml:space="preserve"> Mysql</w:t>
+      </w:r>
+      <w:r>
+        <w:rPr>
+          <w:rFonts w:cstheme="minorHAnsi"/>
+          <w:b/>
+          <w:color w:val="000000"/>
+          <w:sz w:val="24"/>
+          <w:szCs w:val="24"/>
+          <w:shd w:val="clear" w:color="auto" w:fill="FFFFFF"/>
+        </w:rPr>
         <w:t xml:space="preserve"> server:</w:t>
       </w:r>
     </w:p>
@@ -14112,13 +14809,23 @@
           <w:color w:val="E36C0A" w:themeColor="accent6" w:themeShade="BF"/>
         </w:rPr>
       </w:pPr>
-      <w:r>
-        <w:rPr>
-          <w:rFonts w:cstheme="minorHAnsi"/>
-          <w:b/>
-          <w:color w:val="E36C0A" w:themeColor="accent6" w:themeShade="BF"/>
-        </w:rPr>
-        <w:t>sudo apt install mysql-server</w:t>
+      <w:proofErr w:type="gramStart"/>
+      <w:r>
+        <w:rPr>
+          <w:rFonts w:cstheme="minorHAnsi"/>
+          <w:b/>
+          <w:color w:val="E36C0A" w:themeColor="accent6" w:themeShade="BF"/>
+        </w:rPr>
+        <w:t>sudo</w:t>
+      </w:r>
+      <w:proofErr w:type="gramEnd"/>
+      <w:r>
+        <w:rPr>
+          <w:rFonts w:cstheme="minorHAnsi"/>
+          <w:b/>
+          <w:color w:val="E36C0A" w:themeColor="accent6" w:themeShade="BF"/>
+        </w:rPr>
+        <w:t xml:space="preserve"> apt install mysql-server</w:t>
       </w:r>
     </w:p>
     <w:p>
@@ -14148,21 +14855,31 @@
           <w:color w:val="E36C0A" w:themeColor="accent6" w:themeShade="BF"/>
         </w:rPr>
       </w:pPr>
-      <w:bookmarkStart w:id="0" w:name="OLE_LINK1"/>
-      <w:bookmarkStart w:id="1" w:name="OLE_LINK2"/>
-      <w:bookmarkStart w:id="2" w:name="OLE_LINK15"/>
-      <w:r>
-        <w:rPr>
-          <w:rFonts w:cstheme="minorHAnsi"/>
-          <w:b/>
-          <w:color w:val="E36C0A" w:themeColor="accent6" w:themeShade="BF"/>
-        </w:rPr>
-        <w:t>sudo systemctl status mysql</w:t>
-      </w:r>
-    </w:p>
-    <w:bookmarkEnd w:id="0"/>
+      <w:bookmarkStart w:id="1" w:name="OLE_LINK1"/>
+      <w:bookmarkStart w:id="2" w:name="OLE_LINK2"/>
+      <w:bookmarkStart w:id="3" w:name="OLE_LINK15"/>
+      <w:proofErr w:type="gramStart"/>
+      <w:r>
+        <w:rPr>
+          <w:rFonts w:cstheme="minorHAnsi"/>
+          <w:b/>
+          <w:color w:val="E36C0A" w:themeColor="accent6" w:themeShade="BF"/>
+        </w:rPr>
+        <w:t>sudo</w:t>
+      </w:r>
+      <w:proofErr w:type="gramEnd"/>
+      <w:r>
+        <w:rPr>
+          <w:rFonts w:cstheme="minorHAnsi"/>
+          <w:b/>
+          <w:color w:val="E36C0A" w:themeColor="accent6" w:themeShade="BF"/>
+        </w:rPr>
+        <w:t xml:space="preserve"> systemctl status mysql</w:t>
+      </w:r>
+    </w:p>
     <w:bookmarkEnd w:id="1"/>
     <w:bookmarkEnd w:id="2"/>
+    <w:bookmarkEnd w:id="3"/>
     <w:p>
       <w:pPr>
         <w:rPr>
@@ -14246,19 +14963,29 @@
           <w:color w:val="E36C0A" w:themeColor="accent6" w:themeShade="BF"/>
         </w:rPr>
       </w:pPr>
-      <w:bookmarkStart w:id="3" w:name="OLE_LINK3"/>
-      <w:bookmarkStart w:id="4" w:name="OLE_LINK16"/>
-      <w:r>
-        <w:rPr>
-          <w:rFonts w:cstheme="minorHAnsi"/>
-          <w:b/>
-          <w:color w:val="E36C0A" w:themeColor="accent6" w:themeShade="BF"/>
-        </w:rPr>
-        <w:t>sudo mysql_secure_installation</w:t>
-      </w:r>
-    </w:p>
-    <w:bookmarkEnd w:id="3"/>
+      <w:bookmarkStart w:id="4" w:name="OLE_LINK3"/>
+      <w:bookmarkStart w:id="5" w:name="OLE_LINK16"/>
+      <w:proofErr w:type="gramStart"/>
+      <w:r>
+        <w:rPr>
+          <w:rFonts w:cstheme="minorHAnsi"/>
+          <w:b/>
+          <w:color w:val="E36C0A" w:themeColor="accent6" w:themeShade="BF"/>
+        </w:rPr>
+        <w:t>sudo</w:t>
+      </w:r>
+      <w:proofErr w:type="gramEnd"/>
+      <w:r>
+        <w:rPr>
+          <w:rFonts w:cstheme="minorHAnsi"/>
+          <w:b/>
+          <w:color w:val="E36C0A" w:themeColor="accent6" w:themeShade="BF"/>
+        </w:rPr>
+        <w:t xml:space="preserve"> mysql_secure_installation</w:t>
+      </w:r>
+    </w:p>
     <w:bookmarkEnd w:id="4"/>
+    <w:bookmarkEnd w:id="5"/>
     <w:p>
       <w:pPr>
         <w:rPr>
@@ -14318,6 +15045,7 @@
         </w:rPr>
         <w:t>If your answer is </w:t>
       </w:r>
+      <w:proofErr w:type="gramStart"/>
       <w:r>
         <w:rPr>
           <w:rStyle w:val="Strong"/>
@@ -14328,6 +15056,7 @@
         </w:rPr>
         <w:t>Yes</w:t>
       </w:r>
+      <w:proofErr w:type="gramEnd"/>
       <w:r>
         <w:rPr>
           <w:rFonts w:cstheme="minorHAnsi"/>
@@ -14584,7 +15313,25 @@
           <w:color w:val="000000"/>
           <w:shd w:val="clear" w:color="auto" w:fill="FFFFFF"/>
         </w:rPr>
-        <w:t xml:space="preserve">Do you wish to continue with the password provided?(Press y|Y for Yes, any other key for No) : </w:t>
+        <w:t>Do you wish to continue with the password provided</w:t>
+      </w:r>
+      <w:proofErr w:type="gramStart"/>
+      <w:r>
+        <w:rPr>
+          <w:rFonts w:cstheme="minorHAnsi"/>
+          <w:color w:val="000000"/>
+          <w:shd w:val="clear" w:color="auto" w:fill="FFFFFF"/>
+        </w:rPr>
+        <w:t>?(</w:t>
+      </w:r>
+      <w:proofErr w:type="gramEnd"/>
+      <w:r>
+        <w:rPr>
+          <w:rFonts w:cstheme="minorHAnsi"/>
+          <w:color w:val="000000"/>
+          <w:shd w:val="clear" w:color="auto" w:fill="FFFFFF"/>
+        </w:rPr>
+        <w:t xml:space="preserve">Press y|Y for Yes, any other key for No) : </w:t>
       </w:r>
       <w:r>
         <w:rPr>
@@ -14860,9 +15607,10 @@
           <w:szCs w:val="21"/>
         </w:rPr>
       </w:pPr>
-      <w:bookmarkStart w:id="5" w:name="OLE_LINK4"/>
-      <w:bookmarkStart w:id="6" w:name="OLE_LINK5"/>
-      <w:bookmarkStart w:id="7" w:name="OLE_LINK17"/>
+      <w:bookmarkStart w:id="6" w:name="OLE_LINK4"/>
+      <w:bookmarkStart w:id="7" w:name="OLE_LINK5"/>
+      <w:bookmarkStart w:id="8" w:name="OLE_LINK17"/>
+      <w:proofErr w:type="gramStart"/>
       <w:r>
         <w:rPr>
           <w:rFonts w:cstheme="minorHAnsi"/>
@@ -14871,12 +15619,23 @@
           <w:sz w:val="21"/>
           <w:szCs w:val="21"/>
         </w:rPr>
-        <w:t>sudo mysql</w:t>
-      </w:r>
-    </w:p>
-    <w:bookmarkEnd w:id="5"/>
+        <w:t>sudo</w:t>
+      </w:r>
+      <w:proofErr w:type="gramEnd"/>
+      <w:r>
+        <w:rPr>
+          <w:rFonts w:cstheme="minorHAnsi"/>
+          <w:b/>
+          <w:color w:val="E36C0A" w:themeColor="accent6" w:themeShade="BF"/>
+          <w:sz w:val="21"/>
+          <w:szCs w:val="21"/>
+        </w:rPr>
+        <w:t xml:space="preserve"> mysql</w:t>
+      </w:r>
+    </w:p>
     <w:bookmarkEnd w:id="6"/>
     <w:bookmarkEnd w:id="7"/>
+    <w:bookmarkEnd w:id="8"/>
     <w:p>
       <w:pPr>
         <w:pStyle w:val="NormalWeb"/>
@@ -14909,23 +15668,45 @@
           <w:szCs w:val="22"/>
         </w:rPr>
       </w:pPr>
-      <w:bookmarkStart w:id="8" w:name="OLE_LINK6"/>
-      <w:bookmarkStart w:id="9" w:name="OLE_LINK7"/>
-      <w:bookmarkStart w:id="10" w:name="OLE_LINK18"/>
-      <w:r>
-        <w:rPr>
-          <w:rFonts w:asciiTheme="minorHAnsi" w:hAnsiTheme="minorHAnsi" w:cstheme="minorHAnsi"/>
-          <w:b/>
-          <w:color w:val="E36C0A" w:themeColor="accent6" w:themeShade="BF"/>
-          <w:sz w:val="22"/>
-          <w:szCs w:val="22"/>
-        </w:rPr>
-        <w:t>SELECT user,authentication_string,plugin,host FROM mysql.user;</w:t>
-      </w:r>
-    </w:p>
-    <w:bookmarkEnd w:id="8"/>
+      <w:bookmarkStart w:id="9" w:name="OLE_LINK6"/>
+      <w:bookmarkStart w:id="10" w:name="OLE_LINK7"/>
+      <w:bookmarkStart w:id="11" w:name="OLE_LINK18"/>
+      <w:r>
+        <w:rPr>
+          <w:rFonts w:asciiTheme="minorHAnsi" w:hAnsiTheme="minorHAnsi" w:cstheme="minorHAnsi"/>
+          <w:b/>
+          <w:color w:val="E36C0A" w:themeColor="accent6" w:themeShade="BF"/>
+          <w:sz w:val="22"/>
+          <w:szCs w:val="22"/>
+        </w:rPr>
+        <w:t>SELECT user</w:t>
+      </w:r>
+      <w:proofErr w:type="gramStart"/>
+      <w:r>
+        <w:rPr>
+          <w:rFonts w:asciiTheme="minorHAnsi" w:hAnsiTheme="minorHAnsi" w:cstheme="minorHAnsi"/>
+          <w:b/>
+          <w:color w:val="E36C0A" w:themeColor="accent6" w:themeShade="BF"/>
+          <w:sz w:val="22"/>
+          <w:szCs w:val="22"/>
+        </w:rPr>
+        <w:t>,authentication</w:t>
+      </w:r>
+      <w:proofErr w:type="gramEnd"/>
+      <w:r>
+        <w:rPr>
+          <w:rFonts w:asciiTheme="minorHAnsi" w:hAnsiTheme="minorHAnsi" w:cstheme="minorHAnsi"/>
+          <w:b/>
+          <w:color w:val="E36C0A" w:themeColor="accent6" w:themeShade="BF"/>
+          <w:sz w:val="22"/>
+          <w:szCs w:val="22"/>
+        </w:rPr>
+        <w:t>_string,plugin,host FROM mysql.user;</w:t>
+      </w:r>
+    </w:p>
     <w:bookmarkEnd w:id="9"/>
     <w:bookmarkEnd w:id="10"/>
+    <w:bookmarkEnd w:id="11"/>
     <w:p>
       <w:pPr>
         <w:rPr>
@@ -15005,9 +15786,9 @@
           <w:shd w:val="clear" w:color="auto" w:fill="FFFFFF"/>
         </w:rPr>
       </w:pPr>
-      <w:bookmarkStart w:id="11" w:name="OLE_LINK8"/>
-      <w:bookmarkStart w:id="12" w:name="OLE_LINK9"/>
-      <w:bookmarkStart w:id="13" w:name="OLE_LINK19"/>
+      <w:bookmarkStart w:id="12" w:name="OLE_LINK8"/>
+      <w:bookmarkStart w:id="13" w:name="OLE_LINK9"/>
+      <w:bookmarkStart w:id="14" w:name="OLE_LINK19"/>
       <w:r>
         <w:rPr>
           <w:rFonts w:cstheme="minorHAnsi"/>
@@ -15048,9 +15829,9 @@
         <w:t>';</w:t>
       </w:r>
     </w:p>
-    <w:bookmarkEnd w:id="11"/>
     <w:bookmarkEnd w:id="12"/>
     <w:bookmarkEnd w:id="13"/>
+    <w:bookmarkEnd w:id="14"/>
     <w:p>
       <w:pPr>
         <w:rPr>
@@ -15076,9 +15857,9 @@
           <w:color w:val="E36C0A" w:themeColor="accent6" w:themeShade="BF"/>
         </w:rPr>
       </w:pPr>
-      <w:bookmarkStart w:id="14" w:name="OLE_LINK10"/>
-      <w:bookmarkStart w:id="15" w:name="OLE_LINK11"/>
-      <w:bookmarkStart w:id="16" w:name="OLE_LINK20"/>
+      <w:bookmarkStart w:id="15" w:name="OLE_LINK10"/>
+      <w:bookmarkStart w:id="16" w:name="OLE_LINK11"/>
+      <w:bookmarkStart w:id="17" w:name="OLE_LINK20"/>
       <w:r>
         <w:rPr>
           <w:rFonts w:cstheme="minorHAnsi"/>
@@ -15088,9 +15869,9 @@
         <w:t>FLUSH PRIVILEGES;</w:t>
       </w:r>
     </w:p>
-    <w:bookmarkEnd w:id="14"/>
     <w:bookmarkEnd w:id="15"/>
     <w:bookmarkEnd w:id="16"/>
+    <w:bookmarkEnd w:id="17"/>
     <w:p>
       <w:pPr>
         <w:rPr>
@@ -15116,19 +15897,37 @@
           <w:color w:val="E36C0A" w:themeColor="accent6" w:themeShade="BF"/>
         </w:rPr>
       </w:pPr>
-      <w:bookmarkStart w:id="17" w:name="OLE_LINK12"/>
-      <w:bookmarkStart w:id="18" w:name="OLE_LINK21"/>
-      <w:r>
-        <w:rPr>
-          <w:rFonts w:cstheme="minorHAnsi"/>
-          <w:b/>
-          <w:color w:val="E36C0A" w:themeColor="accent6" w:themeShade="BF"/>
-        </w:rPr>
-        <w:t>SELECT user,authentication_string,plugin,host FROM mysql.user;</w:t>
-      </w:r>
-    </w:p>
-    <w:bookmarkEnd w:id="17"/>
+      <w:bookmarkStart w:id="18" w:name="OLE_LINK12"/>
+      <w:bookmarkStart w:id="19" w:name="OLE_LINK21"/>
+      <w:r>
+        <w:rPr>
+          <w:rFonts w:cstheme="minorHAnsi"/>
+          <w:b/>
+          <w:color w:val="E36C0A" w:themeColor="accent6" w:themeShade="BF"/>
+        </w:rPr>
+        <w:t>SELECT user</w:t>
+      </w:r>
+      <w:proofErr w:type="gramStart"/>
+      <w:r>
+        <w:rPr>
+          <w:rFonts w:cstheme="minorHAnsi"/>
+          <w:b/>
+          <w:color w:val="E36C0A" w:themeColor="accent6" w:themeShade="BF"/>
+        </w:rPr>
+        <w:t>,authentication</w:t>
+      </w:r>
+      <w:proofErr w:type="gramEnd"/>
+      <w:r>
+        <w:rPr>
+          <w:rFonts w:cstheme="minorHAnsi"/>
+          <w:b/>
+          <w:color w:val="E36C0A" w:themeColor="accent6" w:themeShade="BF"/>
+        </w:rPr>
+        <w:t>_string,plugin,host FROM mysql.user;</w:t>
+      </w:r>
+    </w:p>
     <w:bookmarkEnd w:id="18"/>
+    <w:bookmarkEnd w:id="19"/>
     <w:p>
       <w:pPr>
         <w:rPr>
@@ -15155,8 +15954,9 @@
           <w:shd w:val="clear" w:color="auto" w:fill="FFFFFF"/>
         </w:rPr>
       </w:pPr>
-      <w:bookmarkStart w:id="19" w:name="OLE_LINK22"/>
-      <w:bookmarkStart w:id="20" w:name="OLE_LINK23"/>
+      <w:bookmarkStart w:id="20" w:name="OLE_LINK22"/>
+      <w:bookmarkStart w:id="21" w:name="OLE_LINK23"/>
+      <w:proofErr w:type="gramStart"/>
       <w:r>
         <w:rPr>
           <w:rFonts w:cstheme="minorHAnsi"/>
@@ -15166,9 +15966,10 @@
         </w:rPr>
         <w:t>exit</w:t>
       </w:r>
-    </w:p>
-    <w:bookmarkEnd w:id="19"/>
+      <w:proofErr w:type="gramEnd"/>
+    </w:p>
     <w:bookmarkEnd w:id="20"/>
+    <w:bookmarkEnd w:id="21"/>
     <w:p>
       <w:pPr>
         <w:rPr>
@@ -15293,13 +16094,23 @@
           <w:color w:val="E36C0A" w:themeColor="accent6" w:themeShade="BF"/>
         </w:rPr>
       </w:pPr>
-      <w:r>
-        <w:rPr>
-          <w:rFonts w:cstheme="minorHAnsi"/>
-          <w:b/>
-          <w:color w:val="E36C0A" w:themeColor="accent6" w:themeShade="BF"/>
-        </w:rPr>
-        <w:t>sudo apt install php libapache2-mod-php php-mysql</w:t>
+      <w:proofErr w:type="gramStart"/>
+      <w:r>
+        <w:rPr>
+          <w:rFonts w:cstheme="minorHAnsi"/>
+          <w:b/>
+          <w:color w:val="E36C0A" w:themeColor="accent6" w:themeShade="BF"/>
+        </w:rPr>
+        <w:t>sudo</w:t>
+      </w:r>
+      <w:proofErr w:type="gramEnd"/>
+      <w:r>
+        <w:rPr>
+          <w:rFonts w:cstheme="minorHAnsi"/>
+          <w:b/>
+          <w:color w:val="E36C0A" w:themeColor="accent6" w:themeShade="BF"/>
+        </w:rPr>
+        <w:t xml:space="preserve"> apt install php libapache2-mod-php php-mysql</w:t>
       </w:r>
     </w:p>
     <w:p>
@@ -15476,15 +16287,27 @@
           <w:szCs w:val="22"/>
         </w:rPr>
       </w:pPr>
-      <w:r>
-        <w:rPr>
-          <w:rFonts w:asciiTheme="minorHAnsi" w:hAnsiTheme="minorHAnsi" w:cstheme="minorHAnsi"/>
-          <w:b/>
-          <w:color w:val="E36C0A" w:themeColor="accent6" w:themeShade="BF"/>
-          <w:sz w:val="22"/>
-          <w:szCs w:val="22"/>
-        </w:rPr>
-        <w:t>sudo nano</w:t>
+      <w:proofErr w:type="gramStart"/>
+      <w:r>
+        <w:rPr>
+          <w:rFonts w:asciiTheme="minorHAnsi" w:hAnsiTheme="minorHAnsi" w:cstheme="minorHAnsi"/>
+          <w:b/>
+          <w:color w:val="E36C0A" w:themeColor="accent6" w:themeShade="BF"/>
+          <w:sz w:val="22"/>
+          <w:szCs w:val="22"/>
+        </w:rPr>
+        <w:t>sudo</w:t>
+      </w:r>
+      <w:proofErr w:type="gramEnd"/>
+      <w:r>
+        <w:rPr>
+          <w:rFonts w:asciiTheme="minorHAnsi" w:hAnsiTheme="minorHAnsi" w:cstheme="minorHAnsi"/>
+          <w:b/>
+          <w:color w:val="E36C0A" w:themeColor="accent6" w:themeShade="BF"/>
+          <w:sz w:val="22"/>
+          <w:szCs w:val="22"/>
+        </w:rPr>
+        <w:t xml:space="preserve"> nano</w:t>
       </w:r>
       <w:r>
         <w:rPr>
@@ -15536,6 +16359,7 @@
           <w:szCs w:val="22"/>
         </w:rPr>
       </w:pPr>
+      <w:proofErr w:type="gramStart"/>
       <w:r>
         <w:rPr>
           <w:rFonts w:asciiTheme="minorHAnsi" w:hAnsiTheme="minorHAnsi" w:cstheme="minorHAnsi"/>
@@ -15546,6 +16370,7 @@
         </w:rPr>
         <w:t>&lt;?php</w:t>
       </w:r>
+      <w:proofErr w:type="gramEnd"/>
     </w:p>
     <w:p>
       <w:pPr>
@@ -15561,15 +16386,27 @@
           <w:szCs w:val="22"/>
         </w:rPr>
       </w:pPr>
-      <w:r>
-        <w:rPr>
-          <w:rFonts w:asciiTheme="minorHAnsi" w:hAnsiTheme="minorHAnsi" w:cstheme="minorHAnsi"/>
-          <w:b/>
-          <w:color w:val="E36C0A" w:themeColor="accent6" w:themeShade="BF"/>
-          <w:sz w:val="22"/>
-          <w:szCs w:val="22"/>
-        </w:rPr>
-        <w:t>phpinfo();</w:t>
+      <w:proofErr w:type="gramStart"/>
+      <w:r>
+        <w:rPr>
+          <w:rFonts w:asciiTheme="minorHAnsi" w:hAnsiTheme="minorHAnsi" w:cstheme="minorHAnsi"/>
+          <w:b/>
+          <w:color w:val="E36C0A" w:themeColor="accent6" w:themeShade="BF"/>
+          <w:sz w:val="22"/>
+          <w:szCs w:val="22"/>
+        </w:rPr>
+        <w:t>phpinfo(</w:t>
+      </w:r>
+      <w:proofErr w:type="gramEnd"/>
+      <w:r>
+        <w:rPr>
+          <w:rFonts w:asciiTheme="minorHAnsi" w:hAnsiTheme="minorHAnsi" w:cstheme="minorHAnsi"/>
+          <w:b/>
+          <w:color w:val="E36C0A" w:themeColor="accent6" w:themeShade="BF"/>
+          <w:sz w:val="22"/>
+          <w:szCs w:val="22"/>
+        </w:rPr>
+        <w:t>);</w:t>
       </w:r>
     </w:p>
     <w:p>
@@ -15611,6 +16448,7 @@
           <w:shd w:val="clear" w:color="auto" w:fill="FFFFFF"/>
         </w:rPr>
       </w:pPr>
+      <w:proofErr w:type="gramStart"/>
       <w:r>
         <w:rPr>
           <w:rFonts w:asciiTheme="minorHAnsi" w:hAnsiTheme="minorHAnsi" w:cstheme="minorHAnsi"/>
@@ -15622,6 +16460,7 @@
         </w:rPr>
         <w:t>save</w:t>
       </w:r>
+      <w:proofErr w:type="gramEnd"/>
       <w:r>
         <w:rPr>
           <w:rFonts w:asciiTheme="minorHAnsi" w:hAnsiTheme="minorHAnsi" w:cstheme="minorHAnsi"/>
@@ -15684,13 +16523,23 @@
           <w:color w:val="E36C0A" w:themeColor="accent6" w:themeShade="BF"/>
         </w:rPr>
       </w:pPr>
+      <w:proofErr w:type="gramStart"/>
       <w:r>
         <w:rPr>
           <w:rFonts w:eastAsia="Times New Roman" w:cstheme="minorHAnsi"/>
           <w:b/>
           <w:color w:val="E36C0A" w:themeColor="accent6" w:themeShade="BF"/>
         </w:rPr>
-        <w:t>sudo systemctl restart</w:t>
+        <w:t>sudo</w:t>
+      </w:r>
+      <w:proofErr w:type="gramEnd"/>
+      <w:r>
+        <w:rPr>
+          <w:rFonts w:eastAsia="Times New Roman" w:cstheme="minorHAnsi"/>
+          <w:b/>
+          <w:color w:val="E36C0A" w:themeColor="accent6" w:themeShade="BF"/>
+        </w:rPr>
+        <w:t xml:space="preserve"> systemctl restart</w:t>
       </w:r>
       <w:r>
         <w:rPr>
@@ -15842,20 +16691,30 @@
           <w:color w:val="E36C0A" w:themeColor="accent6" w:themeShade="BF"/>
         </w:rPr>
       </w:pPr>
+      <w:proofErr w:type="gramStart"/>
       <w:r>
         <w:rPr>
           <w:rFonts w:eastAsia="Times New Roman" w:cstheme="minorHAnsi"/>
           <w:b/>
           <w:color w:val="E36C0A" w:themeColor="accent6" w:themeShade="BF"/>
         </w:rPr>
-        <w:t>sudo nano</w:t>
-      </w:r>
+        <w:t>sudo</w:t>
+      </w:r>
+      <w:proofErr w:type="gramEnd"/>
       <w:r>
         <w:rPr>
           <w:rFonts w:eastAsia="Times New Roman" w:cstheme="minorHAnsi"/>
           <w:b/>
           <w:color w:val="E36C0A" w:themeColor="accent6" w:themeShade="BF"/>
         </w:rPr>
+        <w:t xml:space="preserve"> nano</w:t>
+      </w:r>
+      <w:r>
+        <w:rPr>
+          <w:rFonts w:eastAsia="Times New Roman" w:cstheme="minorHAnsi"/>
+          <w:b/>
+          <w:color w:val="E36C0A" w:themeColor="accent6" w:themeShade="BF"/>
+        </w:rPr>
         <w:t xml:space="preserve"> /etc/apache2/mods-enabled/dir.conf</w:t>
       </w:r>
     </w:p>
@@ -15870,7 +16729,21 @@
         <w:rPr>
           <w:rFonts w:eastAsia="Times New Roman" w:cstheme="minorHAnsi"/>
         </w:rPr>
-        <w:t>Here is the contents of the above file.</w:t>
+        <w:t xml:space="preserve">Here </w:t>
+      </w:r>
+      <w:proofErr w:type="gramStart"/>
+      <w:r>
+        <w:rPr>
+          <w:rFonts w:eastAsia="Times New Roman" w:cstheme="minorHAnsi"/>
+        </w:rPr>
+        <w:t>is the contents</w:t>
+      </w:r>
+      <w:proofErr w:type="gramEnd"/>
+      <w:r>
+        <w:rPr>
+          <w:rFonts w:eastAsia="Times New Roman" w:cstheme="minorHAnsi"/>
+        </w:rPr>
+        <w:t xml:space="preserve"> of the above file.</w:t>
       </w:r>
     </w:p>
     <w:p>
@@ -15942,7 +16815,25 @@
           <w:b/>
           <w:color w:val="E36C0A" w:themeColor="accent6" w:themeShade="BF"/>
         </w:rPr>
-        <w:t># vim: syntax=apache ts=4 sw=4 sts=4 sr noet</w:t>
+        <w:t xml:space="preserve"># </w:t>
+      </w:r>
+      <w:proofErr w:type="gramStart"/>
+      <w:r>
+        <w:rPr>
+          <w:rFonts w:eastAsia="Times New Roman" w:cstheme="minorHAnsi"/>
+          <w:b/>
+          <w:color w:val="E36C0A" w:themeColor="accent6" w:themeShade="BF"/>
+        </w:rPr>
+        <w:t>vim</w:t>
+      </w:r>
+      <w:proofErr w:type="gramEnd"/>
+      <w:r>
+        <w:rPr>
+          <w:rFonts w:eastAsia="Times New Roman" w:cstheme="minorHAnsi"/>
+          <w:b/>
+          <w:color w:val="E36C0A" w:themeColor="accent6" w:themeShade="BF"/>
+        </w:rPr>
+        <w:t>: syntax=apache ts=4 sw=4 sts=4 sr noet</w:t>
       </w:r>
     </w:p>
     <w:p>
@@ -16075,7 +16966,25 @@
           <w:b/>
           <w:color w:val="E36C0A" w:themeColor="accent6" w:themeShade="BF"/>
         </w:rPr>
-        <w:t># vim: syntax=apache ts=4 sw=4 sts=4 sr noet</w:t>
+        <w:t xml:space="preserve"># </w:t>
+      </w:r>
+      <w:proofErr w:type="gramStart"/>
+      <w:r>
+        <w:rPr>
+          <w:rFonts w:eastAsia="Times New Roman" w:cstheme="minorHAnsi"/>
+          <w:b/>
+          <w:color w:val="E36C0A" w:themeColor="accent6" w:themeShade="BF"/>
+        </w:rPr>
+        <w:t>vim</w:t>
+      </w:r>
+      <w:proofErr w:type="gramEnd"/>
+      <w:r>
+        <w:rPr>
+          <w:rFonts w:eastAsia="Times New Roman" w:cstheme="minorHAnsi"/>
+          <w:b/>
+          <w:color w:val="E36C0A" w:themeColor="accent6" w:themeShade="BF"/>
+        </w:rPr>
+        <w:t>: syntax=apache ts=4 sw=4 sts=4 sr noet</w:t>
       </w:r>
     </w:p>
     <w:p>
@@ -16089,7 +16998,21 @@
         <w:rPr>
           <w:rFonts w:eastAsia="Times New Roman" w:cstheme="minorHAnsi"/>
         </w:rPr>
-        <w:t>Press ESC key and type :wq to save and close the file. Restart Apache service to take effect the changes.</w:t>
+        <w:t xml:space="preserve">Press ESC key and </w:t>
+      </w:r>
+      <w:proofErr w:type="gramStart"/>
+      <w:r>
+        <w:rPr>
+          <w:rFonts w:eastAsia="Times New Roman" w:cstheme="minorHAnsi"/>
+        </w:rPr>
+        <w:t>type :wq</w:t>
+      </w:r>
+      <w:proofErr w:type="gramEnd"/>
+      <w:r>
+        <w:rPr>
+          <w:rFonts w:eastAsia="Times New Roman" w:cstheme="minorHAnsi"/>
+        </w:rPr>
+        <w:t xml:space="preserve"> to save and close the file. Restart Apache service to take effect the changes.</w:t>
       </w:r>
     </w:p>
     <w:p>
@@ -16101,13 +17024,23 @@
           <w:color w:val="E36C0A" w:themeColor="accent6" w:themeShade="BF"/>
         </w:rPr>
       </w:pPr>
+      <w:proofErr w:type="gramStart"/>
       <w:r>
         <w:rPr>
           <w:rFonts w:eastAsia="Times New Roman" w:cstheme="minorHAnsi"/>
           <w:b/>
           <w:color w:val="E36C0A" w:themeColor="accent6" w:themeShade="BF"/>
         </w:rPr>
-        <w:t>sudo systemctl restart apache2</w:t>
+        <w:t>sudo</w:t>
+      </w:r>
+      <w:proofErr w:type="gramEnd"/>
+      <w:r>
+        <w:rPr>
+          <w:rFonts w:eastAsia="Times New Roman" w:cstheme="minorHAnsi"/>
+          <w:b/>
+          <w:color w:val="E36C0A" w:themeColor="accent6" w:themeShade="BF"/>
+        </w:rPr>
+        <w:t xml:space="preserve"> systemctl restart apache2</w:t>
       </w:r>
     </w:p>
     <w:p>
@@ -16141,7 +17074,25 @@
           <w:b/>
           <w:color w:val="E36C0A" w:themeColor="accent6" w:themeShade="BF"/>
         </w:rPr>
-        <w:t xml:space="preserve"> sudo apt-get install php*</w:t>
+        <w:t xml:space="preserve"> </w:t>
+      </w:r>
+      <w:proofErr w:type="gramStart"/>
+      <w:r>
+        <w:rPr>
+          <w:rFonts w:eastAsia="Times New Roman" w:cstheme="minorHAnsi"/>
+          <w:b/>
+          <w:color w:val="E36C0A" w:themeColor="accent6" w:themeShade="BF"/>
+        </w:rPr>
+        <w:t>sudo</w:t>
+      </w:r>
+      <w:proofErr w:type="gramEnd"/>
+      <w:r>
+        <w:rPr>
+          <w:rFonts w:eastAsia="Times New Roman" w:cstheme="minorHAnsi"/>
+          <w:b/>
+          <w:color w:val="E36C0A" w:themeColor="accent6" w:themeShade="BF"/>
+        </w:rPr>
+        <w:t xml:space="preserve"> apt-get install php*</w:t>
       </w:r>
     </w:p>
     <w:p>
@@ -16168,11 +17119,18 @@
         <w:rPr>
           <w:rFonts w:eastAsia="Times New Roman" w:cstheme="minorHAnsi"/>
         </w:rPr>
-        <w:t xml:space="preserve"> service after installing any php module. To check if the module is loaded or not, open </w:t>
-      </w:r>
+        <w:t xml:space="preserve"> service after installing any php module. </w:t>
+      </w:r>
+      <w:proofErr w:type="gramStart"/>
       <w:r>
         <w:rPr>
           <w:rFonts w:eastAsia="Times New Roman" w:cstheme="minorHAnsi"/>
+        </w:rPr>
+        <w:t xml:space="preserve">To check if the module is loaded or not, open </w:t>
+      </w:r>
+      <w:r>
+        <w:rPr>
+          <w:rFonts w:eastAsia="Times New Roman" w:cstheme="minorHAnsi"/>
           <w:b/>
         </w:rPr>
         <w:t>info.php</w:t>
@@ -16183,6 +17141,7 @@
         </w:rPr>
         <w:t xml:space="preserve"> file in your browser and check if it is present.</w:t>
       </w:r>
+      <w:proofErr w:type="gramEnd"/>
     </w:p>
     <w:p>
       <w:pPr>
@@ -16246,8 +17205,13 @@
       </w:r>
     </w:p>
     <w:p>
-      <w:r>
-        <w:t>sudo nano /etc/apache2/mods-enabled/dir.conf</w:t>
+      <w:proofErr w:type="gramStart"/>
+      <w:r>
+        <w:t>sudo</w:t>
+      </w:r>
+      <w:proofErr w:type="gramEnd"/>
+      <w:r>
+        <w:t xml:space="preserve"> nano /etc/apache2/mods-enabled/dir.conf</w:t>
       </w:r>
     </w:p>
     <w:p/>
@@ -16258,21 +17222,36 @@
     </w:p>
     <w:p/>
     <w:p>
-      <w:r>
-        <w:t>sudo apt-get install php*</w:t>
-      </w:r>
-    </w:p>
-    <w:p>
-      <w:r>
-        <w:t>Do not forget to restart Apache service after installing any php module. To check if the module is loaded or not, open info.php file in your browser and check if it is present.</w:t>
-      </w:r>
+      <w:proofErr w:type="gramStart"/>
+      <w:r>
+        <w:t>sudo</w:t>
+      </w:r>
+      <w:proofErr w:type="gramEnd"/>
+      <w:r>
+        <w:t xml:space="preserve"> apt-get install php*</w:t>
+      </w:r>
+    </w:p>
+    <w:p>
+      <w:r>
+        <w:t xml:space="preserve">Do not forget to restart Apache service after installing any php module. </w:t>
+      </w:r>
+      <w:proofErr w:type="gramStart"/>
+      <w:r>
+        <w:t>To check if the module is loaded or not, open info.php file in your browser and check if it is present.</w:t>
+      </w:r>
+      <w:proofErr w:type="gramEnd"/>
     </w:p>
     <w:p/>
     <w:p/>
     <w:p/>
     <w:p>
-      <w:r>
-        <w:t>sudo add-apt-repository universe</w:t>
+      <w:proofErr w:type="gramStart"/>
+      <w:r>
+        <w:t>sudo</w:t>
+      </w:r>
+      <w:proofErr w:type="gramEnd"/>
+      <w:r>
+        <w:t xml:space="preserve"> add-apt-repository universe</w:t>
       </w:r>
     </w:p>
     <w:p>
@@ -16289,21 +17268,31 @@
     </w:p>
     <w:p/>
     <w:p>
-      <w:r>
-        <w:t>sudo apt update</w:t>
-      </w:r>
-    </w:p>
-    <w:p>
-      <w:bookmarkStart w:id="21" w:name="OLE_LINK13"/>
-      <w:bookmarkStart w:id="22" w:name="OLE_LINK14"/>
-      <w:bookmarkStart w:id="23" w:name="OLE_LINK24"/>
-      <w:r>
-        <w:t>sudo apt install phpmyadmin php-mbstring php-gettext</w:t>
-      </w:r>
-    </w:p>
-    <w:bookmarkEnd w:id="21"/>
+      <w:proofErr w:type="gramStart"/>
+      <w:r>
+        <w:t>sudo</w:t>
+      </w:r>
+      <w:proofErr w:type="gramEnd"/>
+      <w:r>
+        <w:t xml:space="preserve"> apt update</w:t>
+      </w:r>
+    </w:p>
+    <w:p>
+      <w:bookmarkStart w:id="22" w:name="OLE_LINK13"/>
+      <w:bookmarkStart w:id="23" w:name="OLE_LINK14"/>
+      <w:bookmarkStart w:id="24" w:name="OLE_LINK24"/>
+      <w:proofErr w:type="gramStart"/>
+      <w:r>
+        <w:t>sudo</w:t>
+      </w:r>
+      <w:proofErr w:type="gramEnd"/>
+      <w:r>
+        <w:t xml:space="preserve"> apt install phpmyadmin php-mbstring php-gettext</w:t>
+      </w:r>
+    </w:p>
     <w:bookmarkEnd w:id="22"/>
     <w:bookmarkEnd w:id="23"/>
+    <w:bookmarkEnd w:id="24"/>
     <w:p>
       <w:r>
         <w:t>Now, select the web server that should be automatically configured to run phpMyAdmin. Choose the web server with UP/DOWN arrows and hit the SPACEBAR key. Once you chose the web server, you will see a * (star) symbol in-front of it. Hit the TAB key to choose OK and again hit ENTER key to continue.</w:t>
@@ -16790,6 +17779,7 @@
       <w:r>
         <w:rPr>
           <w:noProof/>
+          <w:lang w:bidi="te-IN"/>
         </w:rPr>
         <w:drawing>
           <wp:inline distT="0" distB="0" distL="0" distR="0">
@@ -16833,6 +17823,7 @@
         <w:pStyle w:val="NoSpacing"/>
         <w:spacing w:line="360" w:lineRule="auto"/>
       </w:pPr>
+      <w:proofErr w:type="gramStart"/>
       <w:r>
         <w:rPr>
           <w:b/>
@@ -16852,6 +17843,7 @@
           </w:rPr>
           <w:t>https://console.aws.amazon.com/iam/.</w:t>
         </w:r>
+        <w:proofErr w:type="gramEnd"/>
       </w:hyperlink>
     </w:p>
     <w:p>
@@ -16867,7 +17859,15 @@
         <w:t>Step 2</w:t>
       </w:r>
       <w:r>
-        <w:t> − In the navigation Panel, create/view groups and follow the instructions.</w:t>
+        <w:t xml:space="preserve"> − </w:t>
+      </w:r>
+      <w:proofErr w:type="gramStart"/>
+      <w:r>
+        <w:t>In</w:t>
+      </w:r>
+      <w:proofErr w:type="gramEnd"/>
+      <w:r>
+        <w:t xml:space="preserve"> the navigation Panel, create/view groups and follow the instructions.</w:t>
       </w:r>
     </w:p>
     <w:p>
@@ -16875,6 +17875,7 @@
         <w:pStyle w:val="NoSpacing"/>
         <w:spacing w:line="360" w:lineRule="auto"/>
       </w:pPr>
+      <w:proofErr w:type="gramStart"/>
       <w:r>
         <w:rPr>
           <w:b/>
@@ -16883,7 +17884,11 @@
         <w:t>Step 3</w:t>
       </w:r>
       <w:r>
-        <w:t> − Create IAM user. Choose users in the navigation pane. Then create new users and add users to the groups.</w:t>
+        <w:t> − Create IAM user.</w:t>
+      </w:r>
+      <w:proofErr w:type="gramEnd"/>
+      <w:r>
+        <w:t xml:space="preserve"> Choose users in the navigation pane. Then create new users and add users to the groups.</w:t>
       </w:r>
     </w:p>
     <w:p>
@@ -17000,8 +18005,9 @@
           <w:sz w:val="22"/>
           <w:szCs w:val="22"/>
         </w:rPr>
-        <w:t xml:space="preserve"> – Create </w:t>
-      </w:r>
+        <w:t xml:space="preserve"> – </w:t>
+      </w:r>
+      <w:proofErr w:type="gramStart"/>
       <w:r>
         <w:rPr>
           <w:rFonts w:asciiTheme="minorHAnsi" w:hAnsiTheme="minorHAnsi" w:cstheme="minorHAnsi"/>
@@ -17009,7 +18015,26 @@
           <w:sz w:val="22"/>
           <w:szCs w:val="22"/>
         </w:rPr>
-        <w:t xml:space="preserve"> security groups and add rules using the following instructions.</w:t>
+        <w:t xml:space="preserve">Create </w:t>
+      </w:r>
+      <w:r>
+        <w:rPr>
+          <w:rFonts w:asciiTheme="minorHAnsi" w:hAnsiTheme="minorHAnsi" w:cstheme="minorHAnsi"/>
+          <w:color w:val="000000"/>
+          <w:sz w:val="22"/>
+          <w:szCs w:val="22"/>
+        </w:rPr>
+        <w:t xml:space="preserve"> security</w:t>
+      </w:r>
+      <w:proofErr w:type="gramEnd"/>
+      <w:r>
+        <w:rPr>
+          <w:rFonts w:asciiTheme="minorHAnsi" w:hAnsiTheme="minorHAnsi" w:cstheme="minorHAnsi"/>
+          <w:color w:val="000000"/>
+          <w:sz w:val="22"/>
+          <w:szCs w:val="22"/>
+        </w:rPr>
+        <w:t xml:space="preserve"> groups and add rules using the following instructions.</w:t>
       </w:r>
     </w:p>
     <w:p>
@@ -17134,6 +18159,7 @@
           <w:szCs w:val="22"/>
         </w:rPr>
       </w:pPr>
+      <w:proofErr w:type="gramStart"/>
       <w:r>
         <w:rPr>
           <w:rFonts w:asciiTheme="minorHAnsi" w:hAnsiTheme="minorHAnsi" w:cstheme="minorHAnsi"/>
@@ -17154,6 +18180,7 @@
         </w:rPr>
         <w:t> − Launch EC2 instance into VPC using the following instructions.</w:t>
       </w:r>
+      <w:proofErr w:type="gramEnd"/>
     </w:p>
     <w:p>
       <w:pPr>
@@ -17245,7 +18272,27 @@
           <w:sz w:val="22"/>
           <w:szCs w:val="22"/>
         </w:rPr>
-        <w:t>A new page will open. Choose Instance Type and provide the configuration. Then select Next: Configure Instance Details.</w:t>
+        <w:t xml:space="preserve">A new page will open. Choose Instance Type and provide the configuration. Then select </w:t>
+      </w:r>
+      <w:proofErr w:type="gramStart"/>
+      <w:r>
+        <w:rPr>
+          <w:rFonts w:asciiTheme="minorHAnsi" w:hAnsiTheme="minorHAnsi" w:cstheme="minorHAnsi"/>
+          <w:color w:val="000000"/>
+          <w:sz w:val="22"/>
+          <w:szCs w:val="22"/>
+        </w:rPr>
+        <w:t>Next</w:t>
+      </w:r>
+      <w:proofErr w:type="gramEnd"/>
+      <w:r>
+        <w:rPr>
+          <w:rFonts w:asciiTheme="minorHAnsi" w:hAnsiTheme="minorHAnsi" w:cstheme="minorHAnsi"/>
+          <w:color w:val="000000"/>
+          <w:sz w:val="22"/>
+          <w:szCs w:val="22"/>
+        </w:rPr>
+        <w:t>: Configure Instance Details.</w:t>
       </w:r>
     </w:p>
     <w:p>
@@ -17299,7 +18346,27 @@
           <w:sz w:val="22"/>
           <w:szCs w:val="22"/>
         </w:rPr>
-        <w:t>Click Next until the Tag Instances page appears.</w:t>
+        <w:t xml:space="preserve">Click </w:t>
+      </w:r>
+      <w:proofErr w:type="gramStart"/>
+      <w:r>
+        <w:rPr>
+          <w:rFonts w:asciiTheme="minorHAnsi" w:hAnsiTheme="minorHAnsi" w:cstheme="minorHAnsi"/>
+          <w:color w:val="000000"/>
+          <w:sz w:val="22"/>
+          <w:szCs w:val="22"/>
+        </w:rPr>
+        <w:t>Next</w:t>
+      </w:r>
+      <w:proofErr w:type="gramEnd"/>
+      <w:r>
+        <w:rPr>
+          <w:rFonts w:asciiTheme="minorHAnsi" w:hAnsiTheme="minorHAnsi" w:cstheme="minorHAnsi"/>
+          <w:color w:val="000000"/>
+          <w:sz w:val="22"/>
+          <w:szCs w:val="22"/>
+        </w:rPr>
+        <w:t xml:space="preserve"> until the Tag Instances page appears.</w:t>
       </w:r>
     </w:p>
     <w:p>
@@ -17466,8 +18533,8 @@
 </file>
 
 <file path=word/endnotes.xml><?xml version="1.0" encoding="utf-8"?>
-<w:endnotes xmlns:ve="http://schemas.openxmlformats.org/markup-compatibility/2006" xmlns:o="urn:schemas-microsoft-com:office:office" xmlns:r="http://schemas.openxmlformats.org/officeDocument/2006/relationships" xmlns:m="http://schemas.openxmlformats.org/officeDocument/2006/math" xmlns:v="urn:schemas-microsoft-com:vml" xmlns:wp="http://schemas.openxmlformats.org/drawingml/2006/wordprocessingDrawing" xmlns:w10="urn:schemas-microsoft-com:office:word" xmlns:w="http://schemas.openxmlformats.org/wordprocessingml/2006/main" xmlns:wne="http://schemas.microsoft.com/office/word/2006/wordml">
-  <w:endnote w:type="separator" w:id="0">
+<w:endnotes xmlns:wpc="http://schemas.microsoft.com/office/word/2010/wordprocessingCanvas" xmlns:mc="http://schemas.openxmlformats.org/markup-compatibility/2006" xmlns:o="urn:schemas-microsoft-com:office:office" xmlns:r="http://schemas.openxmlformats.org/officeDocument/2006/relationships" xmlns:m="http://schemas.openxmlformats.org/officeDocument/2006/math" xmlns:v="urn:schemas-microsoft-com:vml" xmlns:wp14="http://schemas.microsoft.com/office/word/2010/wordprocessingDrawing" xmlns:wp="http://schemas.openxmlformats.org/drawingml/2006/wordprocessingDrawing" xmlns:w10="urn:schemas-microsoft-com:office:word" xmlns:w="http://schemas.openxmlformats.org/wordprocessingml/2006/main" xmlns:w14="http://schemas.microsoft.com/office/word/2010/wordml" xmlns:wpg="http://schemas.microsoft.com/office/word/2010/wordprocessingGroup" xmlns:wpi="http://schemas.microsoft.com/office/word/2010/wordprocessingInk" xmlns:wne="http://schemas.microsoft.com/office/word/2006/wordml" xmlns:wps="http://schemas.microsoft.com/office/word/2010/wordprocessingShape" mc:Ignorable="w14 wp14">
+  <w:endnote w:type="separator" w:id="-1">
     <w:p>
       <w:pPr>
         <w:spacing w:after="0" w:line="240" w:lineRule="auto"/>
@@ -17477,7 +18544,7 @@
       </w:r>
     </w:p>
   </w:endnote>
-  <w:endnote w:type="continuationSeparator" w:id="1">
+  <w:endnote w:type="continuationSeparator" w:id="0">
     <w:p>
       <w:pPr>
         <w:spacing w:after="0" w:line="240" w:lineRule="auto"/>
@@ -17491,7 +18558,7 @@
 </file>
 
 <file path=word/footer1.xml><?xml version="1.0" encoding="utf-8"?>
-<w:ftr xmlns:ve="http://schemas.openxmlformats.org/markup-compatibility/2006" xmlns:o="urn:schemas-microsoft-com:office:office" xmlns:r="http://schemas.openxmlformats.org/officeDocument/2006/relationships" xmlns:m="http://schemas.openxmlformats.org/officeDocument/2006/math" xmlns:v="urn:schemas-microsoft-com:vml" xmlns:wp="http://schemas.openxmlformats.org/drawingml/2006/wordprocessingDrawing" xmlns:w10="urn:schemas-microsoft-com:office:word" xmlns:w="http://schemas.openxmlformats.org/wordprocessingml/2006/main" xmlns:wne="http://schemas.microsoft.com/office/word/2006/wordml">
+<w:ftr xmlns:wpc="http://schemas.microsoft.com/office/word/2010/wordprocessingCanvas" xmlns:mc="http://schemas.openxmlformats.org/markup-compatibility/2006" xmlns:o="urn:schemas-microsoft-com:office:office" xmlns:r="http://schemas.openxmlformats.org/officeDocument/2006/relationships" xmlns:m="http://schemas.openxmlformats.org/officeDocument/2006/math" xmlns:v="urn:schemas-microsoft-com:vml" xmlns:wp14="http://schemas.microsoft.com/office/word/2010/wordprocessingDrawing" xmlns:wp="http://schemas.openxmlformats.org/drawingml/2006/wordprocessingDrawing" xmlns:w10="urn:schemas-microsoft-com:office:word" xmlns:w="http://schemas.openxmlformats.org/wordprocessingml/2006/main" xmlns:w14="http://schemas.microsoft.com/office/word/2010/wordml" xmlns:wpg="http://schemas.microsoft.com/office/word/2010/wordprocessingGroup" xmlns:wpi="http://schemas.microsoft.com/office/word/2010/wordprocessingInk" xmlns:wne="http://schemas.microsoft.com/office/word/2006/wordml" xmlns:wps="http://schemas.microsoft.com/office/word/2010/wordprocessingShape" mc:Ignorable="w14 wp14">
   <w:sdt>
     <w:sdtPr>
       <w:id w:val="961786909"/>
@@ -17500,6 +18567,7 @@
         <w:docPartUnique/>
       </w:docPartObj>
     </w:sdtPr>
+    <w:sdtEndPr/>
     <w:sdtContent>
       <w:sdt>
         <w:sdtPr>
@@ -17509,6 +18577,7 @@
             <w:docPartUnique/>
           </w:docPartObj>
         </w:sdtPr>
+        <w:sdtEndPr/>
         <w:sdtContent>
           <w:p>
             <w:pPr>
@@ -17545,7 +18614,7 @@
                 <w:b/>
                 <w:noProof/>
               </w:rPr>
-              <w:t>16</w:t>
+              <w:t>4</w:t>
             </w:r>
             <w:r>
               <w:rPr>
@@ -17609,8 +18678,8 @@
 </file>
 
 <file path=word/footnotes.xml><?xml version="1.0" encoding="utf-8"?>
-<w:footnotes xmlns:ve="http://schemas.openxmlformats.org/markup-compatibility/2006" xmlns:o="urn:schemas-microsoft-com:office:office" xmlns:r="http://schemas.openxmlformats.org/officeDocument/2006/relationships" xmlns:m="http://schemas.openxmlformats.org/officeDocument/2006/math" xmlns:v="urn:schemas-microsoft-com:vml" xmlns:wp="http://schemas.openxmlformats.org/drawingml/2006/wordprocessingDrawing" xmlns:w10="urn:schemas-microsoft-com:office:word" xmlns:w="http://schemas.openxmlformats.org/wordprocessingml/2006/main" xmlns:wne="http://schemas.microsoft.com/office/word/2006/wordml">
-  <w:footnote w:type="separator" w:id="0">
+<w:footnotes xmlns:wpc="http://schemas.microsoft.com/office/word/2010/wordprocessingCanvas" xmlns:mc="http://schemas.openxmlformats.org/markup-compatibility/2006" xmlns:o="urn:schemas-microsoft-com:office:office" xmlns:r="http://schemas.openxmlformats.org/officeDocument/2006/relationships" xmlns:m="http://schemas.openxmlformats.org/officeDocument/2006/math" xmlns:v="urn:schemas-microsoft-com:vml" xmlns:wp14="http://schemas.microsoft.com/office/word/2010/wordprocessingDrawing" xmlns:wp="http://schemas.openxmlformats.org/drawingml/2006/wordprocessingDrawing" xmlns:w10="urn:schemas-microsoft-com:office:word" xmlns:w="http://schemas.openxmlformats.org/wordprocessingml/2006/main" xmlns:w14="http://schemas.microsoft.com/office/word/2010/wordml" xmlns:wpg="http://schemas.microsoft.com/office/word/2010/wordprocessingGroup" xmlns:wpi="http://schemas.microsoft.com/office/word/2010/wordprocessingInk" xmlns:wne="http://schemas.microsoft.com/office/word/2006/wordml" xmlns:wps="http://schemas.microsoft.com/office/word/2010/wordprocessingShape" mc:Ignorable="w14 wp14">
+  <w:footnote w:type="separator" w:id="-1">
     <w:p>
       <w:pPr>
         <w:spacing w:after="0" w:line="240" w:lineRule="auto"/>
@@ -17620,7 +18689,7 @@
       </w:r>
     </w:p>
   </w:footnote>
-  <w:footnote w:type="continuationSeparator" w:id="1">
+  <w:footnote w:type="continuationSeparator" w:id="0">
     <w:p>
       <w:pPr>
         <w:spacing w:after="0" w:line="240" w:lineRule="auto"/>
@@ -17634,7 +18703,7 @@
 </file>
 
 <file path=word/numbering.xml><?xml version="1.0" encoding="utf-8"?>
-<w:numbering xmlns:ve="http://schemas.openxmlformats.org/markup-compatibility/2006" xmlns:o="urn:schemas-microsoft-com:office:office" xmlns:r="http://schemas.openxmlformats.org/officeDocument/2006/relationships" xmlns:m="http://schemas.openxmlformats.org/officeDocument/2006/math" xmlns:v="urn:schemas-microsoft-com:vml" xmlns:wp="http://schemas.openxmlformats.org/drawingml/2006/wordprocessingDrawing" xmlns:w10="urn:schemas-microsoft-com:office:word" xmlns:w="http://schemas.openxmlformats.org/wordprocessingml/2006/main" xmlns:wne="http://schemas.microsoft.com/office/word/2006/wordml">
+<w:numbering xmlns:wpc="http://schemas.microsoft.com/office/word/2010/wordprocessingCanvas" xmlns:mc="http://schemas.openxmlformats.org/markup-compatibility/2006" xmlns:o="urn:schemas-microsoft-com:office:office" xmlns:r="http://schemas.openxmlformats.org/officeDocument/2006/relationships" xmlns:m="http://schemas.openxmlformats.org/officeDocument/2006/math" xmlns:v="urn:schemas-microsoft-com:vml" xmlns:wp14="http://schemas.microsoft.com/office/word/2010/wordprocessingDrawing" xmlns:wp="http://schemas.openxmlformats.org/drawingml/2006/wordprocessingDrawing" xmlns:w10="urn:schemas-microsoft-com:office:word" xmlns:w="http://schemas.openxmlformats.org/wordprocessingml/2006/main" xmlns:w14="http://schemas.microsoft.com/office/word/2010/wordml" xmlns:wpg="http://schemas.microsoft.com/office/word/2010/wordprocessingGroup" xmlns:wpi="http://schemas.microsoft.com/office/word/2010/wordprocessingInk" xmlns:wne="http://schemas.microsoft.com/office/word/2006/wordml" xmlns:wps="http://schemas.microsoft.com/office/word/2010/wordprocessingShape" mc:Ignorable="w14 wp14">
   <w:abstractNum w:abstractNumId="0">
     <w:nsid w:val="05872FD7"/>
     <w:multiLevelType w:val="multilevel"/>
@@ -20132,7 +21201,7 @@
 </file>
 
 <file path=word/styles.xml><?xml version="1.0" encoding="utf-8"?>
-<w:styles xmlns:r="http://schemas.openxmlformats.org/officeDocument/2006/relationships" xmlns:w="http://schemas.openxmlformats.org/wordprocessingml/2006/main">
+<w:styles xmlns:mc="http://schemas.openxmlformats.org/markup-compatibility/2006" xmlns:r="http://schemas.openxmlformats.org/officeDocument/2006/relationships" xmlns:w="http://schemas.openxmlformats.org/wordprocessingml/2006/main" xmlns:w14="http://schemas.microsoft.com/office/word/2010/wordml" mc:Ignorable="w14">
   <w:docDefaults>
     <w:rPrDefault>
       <w:rPr>
@@ -20347,7 +21416,6 @@
     <w:uiPriority w:val="99"/>
     <w:semiHidden/>
     <w:unhideWhenUsed/>
-    <w:qFormat/>
     <w:tblPr>
       <w:tblInd w:w="0" w:type="dxa"/>
       <w:tblCellMar>
@@ -20452,8 +21520,8 @@
       <w:spacing w:after="0" w:line="240" w:lineRule="auto"/>
     </w:pPr>
   </w:style>
-  <w:style w:type="paragraph" w:customStyle="1" w:styleId="title">
-    <w:name w:val="title"/>
+  <w:style w:type="paragraph" w:customStyle="1" w:styleId="Title1">
+    <w:name w:val="Title1"/>
     <w:basedOn w:val="Normal"/>
     <w:rsid w:val="00D96663"/>
     <w:pPr>
@@ -20665,6 +21733,196 @@
     <w:name w:val="highlight"/>
     <w:basedOn w:val="DefaultParagraphFont"/>
     <w:rsid w:val="00CD484C"/>
+  </w:style>
+</w:styles>
+</file>
+
+<file path=word/stylesWithEffects.xml><?xml version="1.0" encoding="utf-8"?>
+<w:styles xmlns:wpc="http://schemas.microsoft.com/office/word/2010/wordprocessingCanvas" xmlns:mc="http://schemas.openxmlformats.org/markup-compatibility/2006" xmlns:o="urn:schemas-microsoft-com:office:office" xmlns:r="http://schemas.openxmlformats.org/officeDocument/2006/relationships" xmlns:m="http://schemas.openxmlformats.org/officeDocument/2006/math" xmlns:v="urn:schemas-microsoft-com:vml" xmlns:wp14="http://schemas.microsoft.com/office/word/2010/wordprocessingDrawing" xmlns:wp="http://schemas.openxmlformats.org/drawingml/2006/wordprocessingDrawing" xmlns:w10="urn:schemas-microsoft-com:office:word" xmlns:w="http://schemas.openxmlformats.org/wordprocessingml/2006/main" xmlns:w14="http://schemas.microsoft.com/office/word/2010/wordml" xmlns:wpg="http://schemas.microsoft.com/office/word/2010/wordprocessingGroup" xmlns:wpi="http://schemas.microsoft.com/office/word/2010/wordprocessingInk" xmlns:wne="http://schemas.microsoft.com/office/word/2006/wordml" xmlns:wps="http://schemas.microsoft.com/office/word/2010/wordprocessingShape" mc:Ignorable="w14 wp14">
+  <w:docDefaults>
+    <w:rPrDefault>
+      <w:rPr>
+        <w:rFonts w:asciiTheme="minorHAnsi" w:eastAsiaTheme="minorEastAsia" w:hAnsiTheme="minorHAnsi" w:cstheme="minorBidi"/>
+        <w:sz w:val="22"/>
+        <w:szCs w:val="22"/>
+        <w:lang w:val="en-US" w:eastAsia="en-US" w:bidi="te-IN"/>
+      </w:rPr>
+    </w:rPrDefault>
+    <w:pPrDefault>
+      <w:pPr>
+        <w:spacing w:after="200" w:line="276" w:lineRule="auto"/>
+      </w:pPr>
+    </w:pPrDefault>
+  </w:docDefaults>
+  <w:latentStyles w:defLockedState="0" w:defUIPriority="99" w:defSemiHidden="1" w:defUnhideWhenUsed="1" w:defQFormat="0" w:count="267">
+    <w:lsdException w:name="Normal" w:semiHidden="0" w:uiPriority="0" w:unhideWhenUsed="0" w:qFormat="1"/>
+    <w:lsdException w:name="heading 1" w:semiHidden="0" w:uiPriority="9" w:unhideWhenUsed="0" w:qFormat="1"/>
+    <w:lsdException w:name="heading 2" w:uiPriority="9" w:qFormat="1"/>
+    <w:lsdException w:name="heading 3" w:uiPriority="9" w:qFormat="1"/>
+    <w:lsdException w:name="heading 4" w:uiPriority="9" w:qFormat="1"/>
+    <w:lsdException w:name="heading 5" w:uiPriority="9" w:qFormat="1"/>
+    <w:lsdException w:name="heading 6" w:uiPriority="9" w:qFormat="1"/>
+    <w:lsdException w:name="heading 7" w:uiPriority="9" w:qFormat="1"/>
+    <w:lsdException w:name="heading 8" w:uiPriority="9" w:qFormat="1"/>
+    <w:lsdException w:name="heading 9" w:uiPriority="9" w:qFormat="1"/>
+    <w:lsdException w:name="toc 1" w:uiPriority="39"/>
+    <w:lsdException w:name="toc 2" w:uiPriority="39"/>
+    <w:lsdException w:name="toc 3" w:uiPriority="39"/>
+    <w:lsdException w:name="toc 4" w:uiPriority="39"/>
+    <w:lsdException w:name="toc 5" w:uiPriority="39"/>
+    <w:lsdException w:name="toc 6" w:uiPriority="39"/>
+    <w:lsdException w:name="toc 7" w:uiPriority="39"/>
+    <w:lsdException w:name="toc 8" w:uiPriority="39"/>
+    <w:lsdException w:name="toc 9" w:uiPriority="39"/>
+    <w:lsdException w:name="caption" w:uiPriority="35" w:qFormat="1"/>
+    <w:lsdException w:name="Title" w:semiHidden="0" w:uiPriority="10" w:unhideWhenUsed="0" w:qFormat="1"/>
+    <w:lsdException w:name="Default Paragraph Font" w:uiPriority="1"/>
+    <w:lsdException w:name="Subtitle" w:semiHidden="0" w:uiPriority="11" w:unhideWhenUsed="0" w:qFormat="1"/>
+    <w:lsdException w:name="Strong" w:semiHidden="0" w:uiPriority="22" w:unhideWhenUsed="0" w:qFormat="1"/>
+    <w:lsdException w:name="Emphasis" w:semiHidden="0" w:uiPriority="20" w:unhideWhenUsed="0" w:qFormat="1"/>
+    <w:lsdException w:name="Table Grid" w:semiHidden="0" w:uiPriority="59" w:unhideWhenUsed="0"/>
+    <w:lsdException w:name="Placeholder Text" w:unhideWhenUsed="0"/>
+    <w:lsdException w:name="No Spacing" w:semiHidden="0" w:uiPriority="1" w:unhideWhenUsed="0" w:qFormat="1"/>
+    <w:lsdException w:name="Light Shading" w:semiHidden="0" w:uiPriority="60" w:unhideWhenUsed="0"/>
+    <w:lsdException w:name="Light List" w:semiHidden="0" w:uiPriority="61" w:unhideWhenUsed="0"/>
+    <w:lsdException w:name="Light Grid" w:semiHidden="0" w:uiPriority="62" w:unhideWhenUsed="0"/>
+    <w:lsdException w:name="Medium Shading 1" w:semiHidden="0" w:uiPriority="63" w:unhideWhenUsed="0"/>
+    <w:lsdException w:name="Medium Shading 2" w:semiHidden="0" w:uiPriority="64" w:unhideWhenUsed="0"/>
+    <w:lsdException w:name="Medium List 1" w:semiHidden="0" w:uiPriority="65" w:unhideWhenUsed="0"/>
+    <w:lsdException w:name="Medium List 2" w:semiHidden="0" w:uiPriority="66" w:unhideWhenUsed="0"/>
+    <w:lsdException w:name="Medium Grid 1" w:semiHidden="0" w:uiPriority="67" w:unhideWhenUsed="0"/>
+    <w:lsdException w:name="Medium Grid 2" w:semiHidden="0" w:uiPriority="68" w:unhideWhenUsed="0"/>
+    <w:lsdException w:name="Medium Grid 3" w:semiHidden="0" w:uiPriority="69" w:unhideWhenUsed="0"/>
+    <w:lsdException w:name="Dark List" w:semiHidden="0" w:uiPriority="70" w:unhideWhenUsed="0"/>
+    <w:lsdException w:name="Colorful Shading" w:semiHidden="0" w:uiPriority="71" w:unhideWhenUsed="0"/>
+    <w:lsdException w:name="Colorful List" w:semiHidden="0" w:uiPriority="72" w:unhideWhenUsed="0"/>
+    <w:lsdException w:name="Colorful Grid" w:semiHidden="0" w:uiPriority="73" w:unhideWhenUsed="0"/>
+    <w:lsdException w:name="Light Shading Accent 1" w:semiHidden="0" w:uiPriority="60" w:unhideWhenUsed="0"/>
+    <w:lsdException w:name="Light List Accent 1" w:semiHidden="0" w:uiPriority="61" w:unhideWhenUsed="0"/>
+    <w:lsdException w:name="Light Grid Accent 1" w:semiHidden="0" w:uiPriority="62" w:unhideWhenUsed="0"/>
+    <w:lsdException w:name="Medium Shading 1 Accent 1" w:semiHidden="0" w:uiPriority="63" w:unhideWhenUsed="0"/>
+    <w:lsdException w:name="Medium Shading 2 Accent 1" w:semiHidden="0" w:uiPriority="64" w:unhideWhenUsed="0"/>
+    <w:lsdException w:name="Medium List 1 Accent 1" w:semiHidden="0" w:uiPriority="65" w:unhideWhenUsed="0"/>
+    <w:lsdException w:name="Revision" w:unhideWhenUsed="0"/>
+    <w:lsdException w:name="List Paragraph" w:semiHidden="0" w:uiPriority="34" w:unhideWhenUsed="0" w:qFormat="1"/>
+    <w:lsdException w:name="Quote" w:semiHidden="0" w:uiPriority="29" w:unhideWhenUsed="0" w:qFormat="1"/>
+    <w:lsdException w:name="Intense Quote" w:semiHidden="0" w:uiPriority="30" w:unhideWhenUsed="0" w:qFormat="1"/>
+    <w:lsdException w:name="Medium List 2 Accent 1" w:semiHidden="0" w:uiPriority="66" w:unhideWhenUsed="0"/>
+    <w:lsdException w:name="Medium Grid 1 Accent 1" w:semiHidden="0" w:uiPriority="67" w:unhideWhenUsed="0"/>
+    <w:lsdException w:name="Medium Grid 2 Accent 1" w:semiHidden="0" w:uiPriority="68" w:unhideWhenUsed="0"/>
+    <w:lsdException w:name="Medium Grid 3 Accent 1" w:semiHidden="0" w:uiPriority="69" w:unhideWhenUsed="0"/>
+    <w:lsdException w:name="Dark List Accent 1" w:semiHidden="0" w:uiPriority="70" w:unhideWhenUsed="0"/>
+    <w:lsdException w:name="Colorful Shading Accent 1" w:semiHidden="0" w:uiPriority="71" w:unhideWhenUsed="0"/>
+    <w:lsdException w:name="Colorful List Accent 1" w:semiHidden="0" w:uiPriority="72" w:unhideWhenUsed="0"/>
+    <w:lsdException w:name="Colorful Grid Accent 1" w:semiHidden="0" w:uiPriority="73" w:unhideWhenUsed="0"/>
+    <w:lsdException w:name="Light Shading Accent 2" w:semiHidden="0" w:uiPriority="60" w:unhideWhenUsed="0"/>
+    <w:lsdException w:name="Light List Accent 2" w:semiHidden="0" w:uiPriority="61" w:unhideWhenUsed="0"/>
+    <w:lsdException w:name="Light Grid Accent 2" w:semiHidden="0" w:uiPriority="62" w:unhideWhenUsed="0"/>
+    <w:lsdException w:name="Medium Shading 1 Accent 2" w:semiHidden="0" w:uiPriority="63" w:unhideWhenUsed="0"/>
+    <w:lsdException w:name="Medium Shading 2 Accent 2" w:semiHidden="0" w:uiPriority="64" w:unhideWhenUsed="0"/>
+    <w:lsdException w:name="Medium List 1 Accent 2" w:semiHidden="0" w:uiPriority="65" w:unhideWhenUsed="0"/>
+    <w:lsdException w:name="Medium List 2 Accent 2" w:semiHidden="0" w:uiPriority="66" w:unhideWhenUsed="0"/>
+    <w:lsdException w:name="Medium Grid 1 Accent 2" w:semiHidden="0" w:uiPriority="67" w:unhideWhenUsed="0"/>
+    <w:lsdException w:name="Medium Grid 2 Accent 2" w:semiHidden="0" w:uiPriority="68" w:unhideWhenUsed="0"/>
+    <w:lsdException w:name="Medium Grid 3 Accent 2" w:semiHidden="0" w:uiPriority="69" w:unhideWhenUsed="0"/>
+    <w:lsdException w:name="Dark List Accent 2" w:semiHidden="0" w:uiPriority="70" w:unhideWhenUsed="0"/>
+    <w:lsdException w:name="Colorful Shading Accent 2" w:semiHidden="0" w:uiPriority="71" w:unhideWhenUsed="0"/>
+    <w:lsdException w:name="Colorful List Accent 2" w:semiHidden="0" w:uiPriority="72" w:unhideWhenUsed="0"/>
+    <w:lsdException w:name="Colorful Grid Accent 2" w:semiHidden="0" w:uiPriority="73" w:unhideWhenUsed="0"/>
+    <w:lsdException w:name="Light Shading Accent 3" w:semiHidden="0" w:uiPriority="60" w:unhideWhenUsed="0"/>
+    <w:lsdException w:name="Light List Accent 3" w:semiHidden="0" w:uiPriority="61" w:unhideWhenUsed="0"/>
+    <w:lsdException w:name="Light Grid Accent 3" w:semiHidden="0" w:uiPriority="62" w:unhideWhenUsed="0"/>
+    <w:lsdException w:name="Medium Shading 1 Accent 3" w:semiHidden="0" w:uiPriority="63" w:unhideWhenUsed="0"/>
+    <w:lsdException w:name="Medium Shading 2 Accent 3" w:semiHidden="0" w:uiPriority="64" w:unhideWhenUsed="0"/>
+    <w:lsdException w:name="Medium List 1 Accent 3" w:semiHidden="0" w:uiPriority="65" w:unhideWhenUsed="0"/>
+    <w:lsdException w:name="Medium List 2 Accent 3" w:semiHidden="0" w:uiPriority="66" w:unhideWhenUsed="0"/>
+    <w:lsdException w:name="Medium Grid 1 Accent 3" w:semiHidden="0" w:uiPriority="67" w:unhideWhenUsed="0"/>
+    <w:lsdException w:name="Medium Grid 2 Accent 3" w:semiHidden="0" w:uiPriority="68" w:unhideWhenUsed="0"/>
+    <w:lsdException w:name="Medium Grid 3 Accent 3" w:semiHidden="0" w:uiPriority="69" w:unhideWhenUsed="0"/>
+    <w:lsdException w:name="Dark List Accent 3" w:semiHidden="0" w:uiPriority="70" w:unhideWhenUsed="0"/>
+    <w:lsdException w:name="Colorful Shading Accent 3" w:semiHidden="0" w:uiPriority="71" w:unhideWhenUsed="0"/>
+    <w:lsdException w:name="Colorful List Accent 3" w:semiHidden="0" w:uiPriority="72" w:unhideWhenUsed="0"/>
+    <w:lsdException w:name="Colorful Grid Accent 3" w:semiHidden="0" w:uiPriority="73" w:unhideWhenUsed="0"/>
+    <w:lsdException w:name="Light Shading Accent 4" w:semiHidden="0" w:uiPriority="60" w:unhideWhenUsed="0"/>
+    <w:lsdException w:name="Light List Accent 4" w:semiHidden="0" w:uiPriority="61" w:unhideWhenUsed="0"/>
+    <w:lsdException w:name="Light Grid Accent 4" w:semiHidden="0" w:uiPriority="62" w:unhideWhenUsed="0"/>
+    <w:lsdException w:name="Medium Shading 1 Accent 4" w:semiHidden="0" w:uiPriority="63" w:unhideWhenUsed="0"/>
+    <w:lsdException w:name="Medium Shading 2 Accent 4" w:semiHidden="0" w:uiPriority="64" w:unhideWhenUsed="0"/>
+    <w:lsdException w:name="Medium List 1 Accent 4" w:semiHidden="0" w:uiPriority="65" w:unhideWhenUsed="0"/>
+    <w:lsdException w:name="Medium List 2 Accent 4" w:semiHidden="0" w:uiPriority="66" w:unhideWhenUsed="0"/>
+    <w:lsdException w:name="Medium Grid 1 Accent 4" w:semiHidden="0" w:uiPriority="67" w:unhideWhenUsed="0"/>
+    <w:lsdException w:name="Medium Grid 2 Accent 4" w:semiHidden="0" w:uiPriority="68" w:unhideWhenUsed="0"/>
+    <w:lsdException w:name="Medium Grid 3 Accent 4" w:semiHidden="0" w:uiPriority="69" w:unhideWhenUsed="0"/>
+    <w:lsdException w:name="Dark List Accent 4" w:semiHidden="0" w:uiPriority="70" w:unhideWhenUsed="0"/>
+    <w:lsdException w:name="Colorful Shading Accent 4" w:semiHidden="0" w:uiPriority="71" w:unhideWhenUsed="0"/>
+    <w:lsdException w:name="Colorful List Accent 4" w:semiHidden="0" w:uiPriority="72" w:unhideWhenUsed="0"/>
+    <w:lsdException w:name="Colorful Grid Accent 4" w:semiHidden="0" w:uiPriority="73" w:unhideWhenUsed="0"/>
+    <w:lsdException w:name="Light Shading Accent 5" w:semiHidden="0" w:uiPriority="60" w:unhideWhenUsed="0"/>
+    <w:lsdException w:name="Light List Accent 5" w:semiHidden="0" w:uiPriority="61" w:unhideWhenUsed="0"/>
+    <w:lsdException w:name="Light Grid Accent 5" w:semiHidden="0" w:uiPriority="62" w:unhideWhenUsed="0"/>
+    <w:lsdException w:name="Medium Shading 1 Accent 5" w:semiHidden="0" w:uiPriority="63" w:unhideWhenUsed="0"/>
+    <w:lsdException w:name="Medium Shading 2 Accent 5" w:semiHidden="0" w:uiPriority="64" w:unhideWhenUsed="0"/>
+    <w:lsdException w:name="Medium List 1 Accent 5" w:semiHidden="0" w:uiPriority="65" w:unhideWhenUsed="0"/>
+    <w:lsdException w:name="Medium List 2 Accent 5" w:semiHidden="0" w:uiPriority="66" w:unhideWhenUsed="0"/>
+    <w:lsdException w:name="Medium Grid 1 Accent 5" w:semiHidden="0" w:uiPriority="67" w:unhideWhenUsed="0"/>
+    <w:lsdException w:name="Medium Grid 2 Accent 5" w:semiHidden="0" w:uiPriority="68" w:unhideWhenUsed="0"/>
+    <w:lsdException w:name="Medium Grid 3 Accent 5" w:semiHidden="0" w:uiPriority="69" w:unhideWhenUsed="0"/>
+    <w:lsdException w:name="Dark List Accent 5" w:semiHidden="0" w:uiPriority="70" w:unhideWhenUsed="0"/>
+    <w:lsdException w:name="Colorful Shading Accent 5" w:semiHidden="0" w:uiPriority="71" w:unhideWhenUsed="0"/>
+    <w:lsdException w:name="Colorful List Accent 5" w:semiHidden="0" w:uiPriority="72" w:unhideWhenUsed="0"/>
+    <w:lsdException w:name="Colorful Grid Accent 5" w:semiHidden="0" w:uiPriority="73" w:unhideWhenUsed="0"/>
+    <w:lsdException w:name="Light Shading Accent 6" w:semiHidden="0" w:uiPriority="60" w:unhideWhenUsed="0"/>
+    <w:lsdException w:name="Light List Accent 6" w:semiHidden="0" w:uiPriority="61" w:unhideWhenUsed="0"/>
+    <w:lsdException w:name="Light Grid Accent 6" w:semiHidden="0" w:uiPriority="62" w:unhideWhenUsed="0"/>
+    <w:lsdException w:name="Medium Shading 1 Accent 6" w:semiHidden="0" w:uiPriority="63" w:unhideWhenUsed="0"/>
+    <w:lsdException w:name="Medium Shading 2 Accent 6" w:semiHidden="0" w:uiPriority="64" w:unhideWhenUsed="0"/>
+    <w:lsdException w:name="Medium List 1 Accent 6" w:semiHidden="0" w:uiPriority="65" w:unhideWhenUsed="0"/>
+    <w:lsdException w:name="Medium List 2 Accent 6" w:semiHidden="0" w:uiPriority="66" w:unhideWhenUsed="0"/>
+    <w:lsdException w:name="Medium Grid 1 Accent 6" w:semiHidden="0" w:uiPriority="67" w:unhideWhenUsed="0"/>
+    <w:lsdException w:name="Medium Grid 2 Accent 6" w:semiHidden="0" w:uiPriority="68" w:unhideWhenUsed="0"/>
+    <w:lsdException w:name="Medium Grid 3 Accent 6" w:semiHidden="0" w:uiPriority="69" w:unhideWhenUsed="0"/>
+    <w:lsdException w:name="Dark List Accent 6" w:semiHidden="0" w:uiPriority="70" w:unhideWhenUsed="0"/>
+    <w:lsdException w:name="Colorful Shading Accent 6" w:semiHidden="0" w:uiPriority="71" w:unhideWhenUsed="0"/>
+    <w:lsdException w:name="Colorful List Accent 6" w:semiHidden="0" w:uiPriority="72" w:unhideWhenUsed="0"/>
+    <w:lsdException w:name="Colorful Grid Accent 6" w:semiHidden="0" w:uiPriority="73" w:unhideWhenUsed="0"/>
+    <w:lsdException w:name="Subtle Emphasis" w:semiHidden="0" w:uiPriority="19" w:unhideWhenUsed="0" w:qFormat="1"/>
+    <w:lsdException w:name="Intense Emphasis" w:semiHidden="0" w:uiPriority="21" w:unhideWhenUsed="0" w:qFormat="1"/>
+    <w:lsdException w:name="Subtle Reference" w:semiHidden="0" w:uiPriority="31" w:unhideWhenUsed="0" w:qFormat="1"/>
+    <w:lsdException w:name="Intense Reference" w:semiHidden="0" w:uiPriority="32" w:unhideWhenUsed="0" w:qFormat="1"/>
+    <w:lsdException w:name="Book Title" w:semiHidden="0" w:uiPriority="33" w:unhideWhenUsed="0" w:qFormat="1"/>
+    <w:lsdException w:name="Bibliography" w:uiPriority="37"/>
+    <w:lsdException w:name="TOC Heading" w:uiPriority="39" w:qFormat="1"/>
+  </w:latentStyles>
+  <w:style w:type="paragraph" w:default="1" w:styleId="Normal">
+    <w:name w:val="Normal"/>
+    <w:qFormat/>
+  </w:style>
+  <w:style w:type="character" w:default="1" w:styleId="DefaultParagraphFont">
+    <w:name w:val="Default Paragraph Font"/>
+    <w:uiPriority w:val="1"/>
+    <w:semiHidden/>
+    <w:unhideWhenUsed/>
+  </w:style>
+  <w:style w:type="table" w:default="1" w:styleId="TableNormal">
+    <w:name w:val="Normal Table"/>
+    <w:uiPriority w:val="99"/>
+    <w:semiHidden/>
+    <w:unhideWhenUsed/>
+    <w:tblPr>
+      <w:tblInd w:w="0" w:type="dxa"/>
+      <w:tblCellMar>
+        <w:top w:w="0" w:type="dxa"/>
+        <w:left w:w="108" w:type="dxa"/>
+        <w:bottom w:w="0" w:type="dxa"/>
+        <w:right w:w="108" w:type="dxa"/>
+      </w:tblCellMar>
+    </w:tblPr>
+  </w:style>
+  <w:style w:type="numbering" w:default="1" w:styleId="NoList">
+    <w:name w:val="No List"/>
+    <w:uiPriority w:val="99"/>
+    <w:semiHidden/>
+    <w:unhideWhenUsed/>
   </w:style>
 </w:styles>
 </file>

</xml_diff>